<commit_message>
Updates data sources from 1985 to 2024 to OpenET, makes cloud cover strategy entirely use Planetary Computer, removes ETo correction step, adds DataPipeline2026 documentation in the form of a jupyter notebook in the pipelines directory
</commit_message>
<xml_diff>
--- a/water_rights_visualizer/et_tool_data_docs.docx
+++ b/water_rights_visualizer/et_tool_data_docs.docx
@@ -5,6 +5,36 @@
     <w:p>
       <w:pPr>
         <w:spacing w:after="0" w:line="240" w:lineRule="auto"/>
+        <w:jc w:val="center"/>
+        <w:outlineLvl w:val="3"/>
+        <w:rPr>
+          <w:rFonts w:ascii="Aptos" w:eastAsia="Times New Roman" w:hAnsi="Aptos" w:cs="Segoe UI"/>
+          <w:b/>
+          <w:bCs/>
+          <w:color w:val="000000" w:themeColor="text1"/>
+          <w:kern w:val="0"/>
+          <w:sz w:val="48"/>
+          <w:szCs w:val="48"/>
+          <w14:ligatures w14:val="none"/>
+        </w:rPr>
+      </w:pPr>
+      <w:r>
+        <w:rPr>
+          <w:rFonts w:ascii="Aptos" w:eastAsia="Times New Roman" w:hAnsi="Aptos" w:cs="Segoe UI"/>
+          <w:b/>
+          <w:bCs/>
+          <w:color w:val="000000" w:themeColor="text1"/>
+          <w:kern w:val="0"/>
+          <w:sz w:val="48"/>
+          <w:szCs w:val="48"/>
+          <w14:ligatures w14:val="none"/>
+        </w:rPr>
+        <w:t>Data Sources</w:t>
+      </w:r>
+    </w:p>
+    <w:p>
+      <w:pPr>
+        <w:spacing w:after="0" w:line="240" w:lineRule="auto"/>
         <w:outlineLvl w:val="3"/>
         <w:rPr>
           <w:rFonts w:ascii="Aptos" w:eastAsia="Times New Roman" w:hAnsi="Aptos" w:cs="Segoe UI"/>
@@ -58,7 +88,195 @@
           <w:szCs w:val="28"/>
           <w14:ligatures w14:val="none"/>
         </w:rPr>
-        <w:t>Before 2008:</w:t>
+        <w:t>Model:</w:t>
+      </w:r>
+      <w:r>
+        <w:rPr>
+          <w:rFonts w:ascii="Aptos" w:eastAsia="Times New Roman" w:hAnsi="Aptos" w:cs="Segoe UI"/>
+          <w:color w:val="000000" w:themeColor="text1"/>
+          <w:kern w:val="0"/>
+          <w:sz w:val="28"/>
+          <w:szCs w:val="28"/>
+          <w14:ligatures w14:val="none"/>
+        </w:rPr>
+        <w:t xml:space="preserve"> </w:t>
+      </w:r>
+      <w:proofErr w:type="spellStart"/>
+      <w:r>
+        <w:rPr>
+          <w:rFonts w:ascii="Aptos" w:eastAsia="Times New Roman" w:hAnsi="Aptos" w:cs="Segoe UI"/>
+          <w:color w:val="000000" w:themeColor="text1"/>
+          <w:kern w:val="0"/>
+          <w:sz w:val="28"/>
+          <w:szCs w:val="28"/>
+          <w14:ligatures w14:val="none"/>
+        </w:rPr>
+        <w:t>OpenET</w:t>
+      </w:r>
+      <w:proofErr w:type="spellEnd"/>
+      <w:r>
+        <w:rPr>
+          <w:rFonts w:ascii="Aptos" w:eastAsia="Times New Roman" w:hAnsi="Aptos" w:cs="Segoe UI"/>
+          <w:color w:val="000000" w:themeColor="text1"/>
+          <w:kern w:val="0"/>
+          <w:sz w:val="28"/>
+          <w:szCs w:val="28"/>
+          <w14:ligatures w14:val="none"/>
+        </w:rPr>
+        <w:t xml:space="preserve"> Ensemble</w:t>
+      </w:r>
+    </w:p>
+    <w:p>
+      <w:pPr>
+        <w:numPr>
+          <w:ilvl w:val="0"/>
+          <w:numId w:val="1"/>
+        </w:numPr>
+        <w:spacing w:after="0" w:line="240" w:lineRule="auto"/>
+        <w:rPr>
+          <w:rFonts w:ascii="Aptos" w:eastAsia="Times New Roman" w:hAnsi="Aptos" w:cs="Segoe UI"/>
+          <w:color w:val="000000" w:themeColor="text1"/>
+          <w:kern w:val="0"/>
+          <w:sz w:val="28"/>
+          <w:szCs w:val="28"/>
+          <w14:ligatures w14:val="none"/>
+        </w:rPr>
+      </w:pPr>
+      <w:r>
+        <w:rPr>
+          <w:rFonts w:ascii="Aptos" w:eastAsia="Times New Roman" w:hAnsi="Aptos" w:cs="Segoe UI"/>
+          <w:b/>
+          <w:bCs/>
+          <w:color w:val="000000" w:themeColor="text1"/>
+          <w:kern w:val="0"/>
+          <w:sz w:val="28"/>
+          <w:szCs w:val="28"/>
+          <w14:ligatures w14:val="none"/>
+        </w:rPr>
+        <w:t>Units:</w:t>
+      </w:r>
+      <w:r>
+        <w:rPr>
+          <w:rFonts w:ascii="Aptos" w:eastAsia="Times New Roman" w:hAnsi="Aptos" w:cs="Segoe UI"/>
+          <w:color w:val="000000" w:themeColor="text1"/>
+          <w:kern w:val="0"/>
+          <w:sz w:val="28"/>
+          <w:szCs w:val="28"/>
+          <w14:ligatures w14:val="none"/>
+        </w:rPr>
+        <w:t xml:space="preserve"> mm/month</w:t>
+      </w:r>
+    </w:p>
+    <w:p>
+      <w:pPr>
+        <w:numPr>
+          <w:ilvl w:val="0"/>
+          <w:numId w:val="1"/>
+        </w:numPr>
+        <w:spacing w:after="0" w:line="240" w:lineRule="auto"/>
+        <w:rPr>
+          <w:rFonts w:ascii="Aptos" w:eastAsia="Times New Roman" w:hAnsi="Aptos" w:cs="Segoe UI"/>
+          <w:color w:val="000000" w:themeColor="text1"/>
+          <w:kern w:val="0"/>
+          <w:sz w:val="28"/>
+          <w:szCs w:val="28"/>
+          <w14:ligatures w14:val="none"/>
+        </w:rPr>
+      </w:pPr>
+      <w:r>
+        <w:rPr>
+          <w:rFonts w:ascii="Aptos" w:eastAsia="Times New Roman" w:hAnsi="Aptos" w:cs="Segoe UI"/>
+          <w:b/>
+          <w:bCs/>
+          <w:color w:val="000000" w:themeColor="text1"/>
+          <w:kern w:val="0"/>
+          <w:sz w:val="28"/>
+          <w:szCs w:val="28"/>
+          <w14:ligatures w14:val="none"/>
+        </w:rPr>
+        <w:t>Satellites:</w:t>
+      </w:r>
+      <w:r>
+        <w:rPr>
+          <w:rFonts w:ascii="Aptos" w:eastAsia="Times New Roman" w:hAnsi="Aptos" w:cs="Segoe UI"/>
+          <w:color w:val="000000" w:themeColor="text1"/>
+          <w:kern w:val="0"/>
+          <w:sz w:val="28"/>
+          <w:szCs w:val="28"/>
+          <w14:ligatures w14:val="none"/>
+        </w:rPr>
+        <w:t xml:space="preserve"> Landsat 5, 7, 8, 9</w:t>
+      </w:r>
+    </w:p>
+    <w:p>
+      <w:pPr>
+        <w:numPr>
+          <w:ilvl w:val="0"/>
+          <w:numId w:val="1"/>
+        </w:numPr>
+        <w:spacing w:after="0" w:line="240" w:lineRule="auto"/>
+        <w:rPr>
+          <w:rFonts w:ascii="Aptos" w:eastAsia="Times New Roman" w:hAnsi="Aptos" w:cs="Segoe UI"/>
+          <w:color w:val="000000" w:themeColor="text1"/>
+          <w:kern w:val="0"/>
+          <w:sz w:val="28"/>
+          <w:szCs w:val="28"/>
+          <w14:ligatures w14:val="none"/>
+        </w:rPr>
+      </w:pPr>
+      <w:r>
+        <w:rPr>
+          <w:rFonts w:ascii="Aptos" w:eastAsia="Times New Roman" w:hAnsi="Aptos" w:cs="Segoe UI"/>
+          <w:b/>
+          <w:bCs/>
+          <w:color w:val="000000" w:themeColor="text1"/>
+          <w:kern w:val="0"/>
+          <w:sz w:val="28"/>
+          <w:szCs w:val="28"/>
+          <w14:ligatures w14:val="none"/>
+        </w:rPr>
+        <w:t>Resolution:</w:t>
+      </w:r>
+      <w:r>
+        <w:rPr>
+          <w:rFonts w:ascii="Aptos" w:eastAsia="Times New Roman" w:hAnsi="Aptos" w:cs="Segoe UI"/>
+          <w:color w:val="000000" w:themeColor="text1"/>
+          <w:kern w:val="0"/>
+          <w:sz w:val="28"/>
+          <w:szCs w:val="28"/>
+          <w14:ligatures w14:val="none"/>
+        </w:rPr>
+        <w:t xml:space="preserve"> 30 m</w:t>
+      </w:r>
+    </w:p>
+    <w:p>
+      <w:pPr>
+        <w:numPr>
+          <w:ilvl w:val="0"/>
+          <w:numId w:val="1"/>
+        </w:numPr>
+        <w:spacing w:after="0" w:line="240" w:lineRule="auto"/>
+        <w:rPr>
+          <w:rFonts w:ascii="Aptos" w:eastAsia="Times New Roman" w:hAnsi="Aptos" w:cs="Segoe UI"/>
+          <w:color w:val="000000" w:themeColor="text1"/>
+          <w:kern w:val="0"/>
+          <w:sz w:val="28"/>
+          <w:szCs w:val="28"/>
+          <w14:ligatures w14:val="none"/>
+        </w:rPr>
+      </w:pPr>
+      <w:r>
+        <w:rPr>
+          <w:rFonts w:ascii="Aptos" w:eastAsia="Times New Roman" w:hAnsi="Aptos" w:cs="Segoe UI"/>
+          <w:b/>
+          <w:bCs/>
+          <w:color w:val="000000" w:themeColor="text1"/>
+          <w:kern w:val="0"/>
+          <w:sz w:val="28"/>
+          <w:szCs w:val="28"/>
+          <w14:ligatures w14:val="none"/>
+        </w:rPr>
+        <w:t>Source:</w:t>
       </w:r>
     </w:p>
     <w:p>
@@ -77,194 +295,6 @@
           <w14:ligatures w14:val="none"/>
         </w:rPr>
       </w:pPr>
-      <w:r>
-        <w:rPr>
-          <w:rFonts w:ascii="Aptos" w:eastAsia="Times New Roman" w:hAnsi="Aptos" w:cs="Segoe UI"/>
-          <w:b/>
-          <w:bCs/>
-          <w:color w:val="000000" w:themeColor="text1"/>
-          <w:kern w:val="0"/>
-          <w:sz w:val="28"/>
-          <w:szCs w:val="28"/>
-          <w14:ligatures w14:val="none"/>
-        </w:rPr>
-        <w:t>Model:</w:t>
-      </w:r>
-      <w:r>
-        <w:rPr>
-          <w:rFonts w:ascii="Aptos" w:eastAsia="Times New Roman" w:hAnsi="Aptos" w:cs="Segoe UI"/>
-          <w:color w:val="000000" w:themeColor="text1"/>
-          <w:kern w:val="0"/>
-          <w:sz w:val="28"/>
-          <w:szCs w:val="28"/>
-          <w14:ligatures w14:val="none"/>
-        </w:rPr>
-        <w:t xml:space="preserve"> PT-JPL</w:t>
-      </w:r>
-    </w:p>
-    <w:p>
-      <w:pPr>
-        <w:numPr>
-          <w:ilvl w:val="1"/>
-          <w:numId w:val="1"/>
-        </w:numPr>
-        <w:spacing w:after="0" w:line="240" w:lineRule="auto"/>
-        <w:rPr>
-          <w:rFonts w:ascii="Aptos" w:eastAsia="Times New Roman" w:hAnsi="Aptos" w:cs="Segoe UI"/>
-          <w:color w:val="000000" w:themeColor="text1"/>
-          <w:kern w:val="0"/>
-          <w:sz w:val="28"/>
-          <w:szCs w:val="28"/>
-          <w14:ligatures w14:val="none"/>
-        </w:rPr>
-      </w:pPr>
-      <w:r>
-        <w:rPr>
-          <w:rFonts w:ascii="Aptos" w:eastAsia="Times New Roman" w:hAnsi="Aptos" w:cs="Segoe UI"/>
-          <w:b/>
-          <w:bCs/>
-          <w:color w:val="000000" w:themeColor="text1"/>
-          <w:kern w:val="0"/>
-          <w:sz w:val="28"/>
-          <w:szCs w:val="28"/>
-          <w14:ligatures w14:val="none"/>
-        </w:rPr>
-        <w:t>Units:</w:t>
-      </w:r>
-      <w:r>
-        <w:rPr>
-          <w:rFonts w:ascii="Aptos" w:eastAsia="Times New Roman" w:hAnsi="Aptos" w:cs="Segoe UI"/>
-          <w:color w:val="000000" w:themeColor="text1"/>
-          <w:kern w:val="0"/>
-          <w:sz w:val="28"/>
-          <w:szCs w:val="28"/>
-          <w14:ligatures w14:val="none"/>
-        </w:rPr>
-        <w:t xml:space="preserve"> mm/month (daylight hours)</w:t>
-      </w:r>
-    </w:p>
-    <w:p>
-      <w:pPr>
-        <w:numPr>
-          <w:ilvl w:val="1"/>
-          <w:numId w:val="1"/>
-        </w:numPr>
-        <w:spacing w:after="0" w:line="240" w:lineRule="auto"/>
-        <w:rPr>
-          <w:rFonts w:ascii="Aptos" w:eastAsia="Times New Roman" w:hAnsi="Aptos" w:cs="Segoe UI"/>
-          <w:color w:val="000000" w:themeColor="text1"/>
-          <w:kern w:val="0"/>
-          <w:sz w:val="28"/>
-          <w:szCs w:val="28"/>
-          <w14:ligatures w14:val="none"/>
-        </w:rPr>
-      </w:pPr>
-      <w:r>
-        <w:rPr>
-          <w:rFonts w:ascii="Aptos" w:eastAsia="Times New Roman" w:hAnsi="Aptos" w:cs="Segoe UI"/>
-          <w:b/>
-          <w:bCs/>
-          <w:color w:val="000000" w:themeColor="text1"/>
-          <w:kern w:val="0"/>
-          <w:sz w:val="28"/>
-          <w:szCs w:val="28"/>
-          <w14:ligatures w14:val="none"/>
-        </w:rPr>
-        <w:t>Satellites:</w:t>
-      </w:r>
-      <w:r>
-        <w:rPr>
-          <w:rFonts w:ascii="Aptos" w:eastAsia="Times New Roman" w:hAnsi="Aptos" w:cs="Segoe UI"/>
-          <w:color w:val="000000" w:themeColor="text1"/>
-          <w:kern w:val="0"/>
-          <w:sz w:val="28"/>
-          <w:szCs w:val="28"/>
-          <w14:ligatures w14:val="none"/>
-        </w:rPr>
-        <w:t xml:space="preserve"> Landsat 5, 7, 8</w:t>
-      </w:r>
-    </w:p>
-    <w:p>
-      <w:pPr>
-        <w:numPr>
-          <w:ilvl w:val="1"/>
-          <w:numId w:val="1"/>
-        </w:numPr>
-        <w:spacing w:after="0" w:line="240" w:lineRule="auto"/>
-        <w:rPr>
-          <w:rFonts w:ascii="Aptos" w:eastAsia="Times New Roman" w:hAnsi="Aptos" w:cs="Segoe UI"/>
-          <w:color w:val="000000" w:themeColor="text1"/>
-          <w:kern w:val="0"/>
-          <w:sz w:val="28"/>
-          <w:szCs w:val="28"/>
-          <w14:ligatures w14:val="none"/>
-        </w:rPr>
-      </w:pPr>
-      <w:r>
-        <w:rPr>
-          <w:rFonts w:ascii="Aptos" w:eastAsia="Times New Roman" w:hAnsi="Aptos" w:cs="Segoe UI"/>
-          <w:b/>
-          <w:bCs/>
-          <w:color w:val="000000" w:themeColor="text1"/>
-          <w:kern w:val="0"/>
-          <w:sz w:val="28"/>
-          <w:szCs w:val="28"/>
-          <w14:ligatures w14:val="none"/>
-        </w:rPr>
-        <w:t>Resolution:</w:t>
-      </w:r>
-      <w:r>
-        <w:rPr>
-          <w:rFonts w:ascii="Aptos" w:eastAsia="Times New Roman" w:hAnsi="Aptos" w:cs="Segoe UI"/>
-          <w:color w:val="000000" w:themeColor="text1"/>
-          <w:kern w:val="0"/>
-          <w:sz w:val="28"/>
-          <w:szCs w:val="28"/>
-          <w14:ligatures w14:val="none"/>
-        </w:rPr>
-        <w:t xml:space="preserve"> 30 m</w:t>
-      </w:r>
-    </w:p>
-    <w:p>
-      <w:pPr>
-        <w:numPr>
-          <w:ilvl w:val="1"/>
-          <w:numId w:val="1"/>
-        </w:numPr>
-        <w:spacing w:after="0" w:line="240" w:lineRule="auto"/>
-        <w:rPr>
-          <w:rFonts w:ascii="Aptos" w:eastAsia="Times New Roman" w:hAnsi="Aptos" w:cs="Segoe UI"/>
-          <w:color w:val="000000" w:themeColor="text1"/>
-          <w:kern w:val="0"/>
-          <w:sz w:val="28"/>
-          <w:szCs w:val="28"/>
-          <w14:ligatures w14:val="none"/>
-        </w:rPr>
-      </w:pPr>
-      <w:r>
-        <w:rPr>
-          <w:rFonts w:ascii="Aptos" w:eastAsia="Times New Roman" w:hAnsi="Aptos" w:cs="Segoe UI"/>
-          <w:b/>
-          <w:bCs/>
-          <w:color w:val="000000" w:themeColor="text1"/>
-          <w:kern w:val="0"/>
-          <w:sz w:val="28"/>
-          <w:szCs w:val="28"/>
-          <w14:ligatures w14:val="none"/>
-        </w:rPr>
-        <w:t>Source:</w:t>
-      </w:r>
-      <w:r>
-        <w:rPr>
-          <w:rFonts w:ascii="Aptos" w:eastAsia="Times New Roman" w:hAnsi="Aptos" w:cs="Segoe UI"/>
-          <w:color w:val="000000" w:themeColor="text1"/>
-          <w:kern w:val="0"/>
-          <w:sz w:val="28"/>
-          <w:szCs w:val="28"/>
-          <w14:ligatures w14:val="none"/>
-        </w:rPr>
-        <w:t xml:space="preserve"> </w:t>
-      </w:r>
       <w:hyperlink r:id="rId5" w:history="1">
         <w:r>
           <w:rPr>
@@ -275,7 +305,7 @@
             <w:szCs w:val="28"/>
             <w14:ligatures w14:val="none"/>
           </w:rPr>
-          <w:t>https://landsat.gsfc.nasa.gov/satellites/</w:t>
+          <w:t>https://etdata.org/methodologies</w:t>
         </w:r>
       </w:hyperlink>
     </w:p>
@@ -283,343 +313,6 @@
       <w:pPr>
         <w:numPr>
           <w:ilvl w:val="1"/>
-          <w:numId w:val="1"/>
-        </w:numPr>
-        <w:spacing w:after="0" w:line="240" w:lineRule="auto"/>
-        <w:rPr>
-          <w:rFonts w:ascii="Aptos" w:eastAsia="Times New Roman" w:hAnsi="Aptos" w:cs="Segoe UI"/>
-          <w:color w:val="000000" w:themeColor="text1"/>
-          <w:kern w:val="0"/>
-          <w:sz w:val="28"/>
-          <w:szCs w:val="28"/>
-          <w14:ligatures w14:val="none"/>
-        </w:rPr>
-      </w:pPr>
-      <w:r>
-        <w:rPr>
-          <w:rFonts w:ascii="Aptos" w:eastAsia="Times New Roman" w:hAnsi="Aptos" w:cs="Segoe UI"/>
-          <w:b/>
-          <w:bCs/>
-          <w:color w:val="000000" w:themeColor="text1"/>
-          <w:kern w:val="0"/>
-          <w:sz w:val="28"/>
-          <w:szCs w:val="28"/>
-          <w14:ligatures w14:val="none"/>
-        </w:rPr>
-        <w:t>Data Availability:</w:t>
-      </w:r>
-      <w:r>
-        <w:rPr>
-          <w:rFonts w:ascii="Aptos" w:eastAsia="Times New Roman" w:hAnsi="Aptos" w:cs="Segoe UI"/>
-          <w:color w:val="000000" w:themeColor="text1"/>
-          <w:kern w:val="0"/>
-          <w:sz w:val="28"/>
-          <w:szCs w:val="28"/>
-          <w14:ligatures w14:val="none"/>
-        </w:rPr>
-        <w:t xml:space="preserve"> 1985 - 2007</w:t>
-      </w:r>
-    </w:p>
-    <w:p>
-      <w:pPr>
-        <w:numPr>
-          <w:ilvl w:val="1"/>
-          <w:numId w:val="1"/>
-        </w:numPr>
-        <w:spacing w:after="0" w:line="240" w:lineRule="auto"/>
-        <w:rPr>
-          <w:rFonts w:ascii="Aptos" w:eastAsia="Times New Roman" w:hAnsi="Aptos" w:cs="Segoe UI"/>
-          <w:color w:val="000000" w:themeColor="text1"/>
-          <w:kern w:val="0"/>
-          <w:sz w:val="28"/>
-          <w:szCs w:val="28"/>
-          <w14:ligatures w14:val="none"/>
-        </w:rPr>
-      </w:pPr>
-      <w:r>
-        <w:rPr>
-          <w:rFonts w:ascii="Aptos" w:eastAsia="Times New Roman" w:hAnsi="Aptos" w:cs="Segoe UI"/>
-          <w:b/>
-          <w:bCs/>
-          <w:color w:val="000000" w:themeColor="text1"/>
-          <w:kern w:val="0"/>
-          <w:sz w:val="28"/>
-          <w:szCs w:val="28"/>
-          <w14:ligatures w14:val="none"/>
-        </w:rPr>
-        <w:t>Description:</w:t>
-      </w:r>
-      <w:r>
-        <w:rPr>
-          <w:rFonts w:ascii="Aptos" w:eastAsia="Times New Roman" w:hAnsi="Aptos" w:cs="Segoe UI"/>
-          <w:color w:val="000000" w:themeColor="text1"/>
-          <w:kern w:val="0"/>
-          <w:sz w:val="28"/>
-          <w:szCs w:val="28"/>
-          <w14:ligatures w14:val="none"/>
-        </w:rPr>
-        <w:t xml:space="preserve"> </w:t>
-      </w:r>
-      <w:r>
-        <w:rPr>
-          <w:sz w:val="28"/>
-          <w:szCs w:val="28"/>
-        </w:rPr>
-        <w:t>ET is calculated daily using the PT-JPL model on Landsat overpass days. Values are then interpolated across each day of the month by using the nearest clear-sky Landsat observation for each pixel. This produces a monthly ET product in mm/month.</w:t>
-      </w:r>
-    </w:p>
-    <w:p>
-      <w:pPr>
-        <w:numPr>
-          <w:ilvl w:val="0"/>
-          <w:numId w:val="1"/>
-        </w:numPr>
-        <w:spacing w:after="0" w:line="240" w:lineRule="auto"/>
-        <w:rPr>
-          <w:rFonts w:ascii="Aptos" w:eastAsia="Times New Roman" w:hAnsi="Aptos" w:cs="Segoe UI"/>
-          <w:color w:val="000000" w:themeColor="text1"/>
-          <w:kern w:val="0"/>
-          <w:sz w:val="28"/>
-          <w:szCs w:val="28"/>
-          <w14:ligatures w14:val="none"/>
-        </w:rPr>
-      </w:pPr>
-      <w:r>
-        <w:rPr>
-          <w:rFonts w:ascii="Aptos" w:eastAsia="Times New Roman" w:hAnsi="Aptos" w:cs="Segoe UI"/>
-          <w:b/>
-          <w:bCs/>
-          <w:color w:val="000000" w:themeColor="text1"/>
-          <w:kern w:val="0"/>
-          <w:sz w:val="28"/>
-          <w:szCs w:val="28"/>
-          <w14:ligatures w14:val="none"/>
-        </w:rPr>
-        <w:t>2008 and Later:</w:t>
-      </w:r>
-    </w:p>
-    <w:p>
-      <w:pPr>
-        <w:numPr>
-          <w:ilvl w:val="1"/>
-          <w:numId w:val="1"/>
-        </w:numPr>
-        <w:spacing w:after="0" w:line="240" w:lineRule="auto"/>
-        <w:rPr>
-          <w:rFonts w:ascii="Aptos" w:eastAsia="Times New Roman" w:hAnsi="Aptos" w:cs="Segoe UI"/>
-          <w:color w:val="000000" w:themeColor="text1"/>
-          <w:kern w:val="0"/>
-          <w:sz w:val="28"/>
-          <w:szCs w:val="28"/>
-          <w14:ligatures w14:val="none"/>
-        </w:rPr>
-      </w:pPr>
-      <w:r>
-        <w:rPr>
-          <w:rFonts w:ascii="Aptos" w:eastAsia="Times New Roman" w:hAnsi="Aptos" w:cs="Segoe UI"/>
-          <w:b/>
-          <w:bCs/>
-          <w:color w:val="000000" w:themeColor="text1"/>
-          <w:kern w:val="0"/>
-          <w:sz w:val="28"/>
-          <w:szCs w:val="28"/>
-          <w14:ligatures w14:val="none"/>
-        </w:rPr>
-        <w:t>Model:</w:t>
-      </w:r>
-      <w:r>
-        <w:rPr>
-          <w:rFonts w:ascii="Aptos" w:eastAsia="Times New Roman" w:hAnsi="Aptos" w:cs="Segoe UI"/>
-          <w:color w:val="000000" w:themeColor="text1"/>
-          <w:kern w:val="0"/>
-          <w:sz w:val="28"/>
-          <w:szCs w:val="28"/>
-          <w14:ligatures w14:val="none"/>
-        </w:rPr>
-        <w:t xml:space="preserve"> </w:t>
-      </w:r>
-      <w:proofErr w:type="spellStart"/>
-      <w:r>
-        <w:rPr>
-          <w:rFonts w:ascii="Aptos" w:eastAsia="Times New Roman" w:hAnsi="Aptos" w:cs="Segoe UI"/>
-          <w:color w:val="000000" w:themeColor="text1"/>
-          <w:kern w:val="0"/>
-          <w:sz w:val="28"/>
-          <w:szCs w:val="28"/>
-          <w14:ligatures w14:val="none"/>
-        </w:rPr>
-        <w:t>OpenET</w:t>
-      </w:r>
-      <w:proofErr w:type="spellEnd"/>
-      <w:r>
-        <w:rPr>
-          <w:rFonts w:ascii="Aptos" w:eastAsia="Times New Roman" w:hAnsi="Aptos" w:cs="Segoe UI"/>
-          <w:color w:val="000000" w:themeColor="text1"/>
-          <w:kern w:val="0"/>
-          <w:sz w:val="28"/>
-          <w:szCs w:val="28"/>
-          <w14:ligatures w14:val="none"/>
-        </w:rPr>
-        <w:t xml:space="preserve"> Ensemble</w:t>
-      </w:r>
-    </w:p>
-    <w:p>
-      <w:pPr>
-        <w:numPr>
-          <w:ilvl w:val="1"/>
-          <w:numId w:val="1"/>
-        </w:numPr>
-        <w:spacing w:after="0" w:line="240" w:lineRule="auto"/>
-        <w:rPr>
-          <w:rFonts w:ascii="Aptos" w:eastAsia="Times New Roman" w:hAnsi="Aptos" w:cs="Segoe UI"/>
-          <w:color w:val="000000" w:themeColor="text1"/>
-          <w:kern w:val="0"/>
-          <w:sz w:val="28"/>
-          <w:szCs w:val="28"/>
-          <w14:ligatures w14:val="none"/>
-        </w:rPr>
-      </w:pPr>
-      <w:r>
-        <w:rPr>
-          <w:rFonts w:ascii="Aptos" w:eastAsia="Times New Roman" w:hAnsi="Aptos" w:cs="Segoe UI"/>
-          <w:b/>
-          <w:bCs/>
-          <w:color w:val="000000" w:themeColor="text1"/>
-          <w:kern w:val="0"/>
-          <w:sz w:val="28"/>
-          <w:szCs w:val="28"/>
-          <w14:ligatures w14:val="none"/>
-        </w:rPr>
-        <w:t>Units:</w:t>
-      </w:r>
-      <w:r>
-        <w:rPr>
-          <w:rFonts w:ascii="Aptos" w:eastAsia="Times New Roman" w:hAnsi="Aptos" w:cs="Segoe UI"/>
-          <w:color w:val="000000" w:themeColor="text1"/>
-          <w:kern w:val="0"/>
-          <w:sz w:val="28"/>
-          <w:szCs w:val="28"/>
-          <w14:ligatures w14:val="none"/>
-        </w:rPr>
-        <w:t xml:space="preserve"> mm/month</w:t>
-      </w:r>
-    </w:p>
-    <w:p>
-      <w:pPr>
-        <w:numPr>
-          <w:ilvl w:val="1"/>
-          <w:numId w:val="1"/>
-        </w:numPr>
-        <w:spacing w:after="0" w:line="240" w:lineRule="auto"/>
-        <w:rPr>
-          <w:rFonts w:ascii="Aptos" w:eastAsia="Times New Roman" w:hAnsi="Aptos" w:cs="Segoe UI"/>
-          <w:color w:val="000000" w:themeColor="text1"/>
-          <w:kern w:val="0"/>
-          <w:sz w:val="28"/>
-          <w:szCs w:val="28"/>
-          <w14:ligatures w14:val="none"/>
-        </w:rPr>
-      </w:pPr>
-      <w:r>
-        <w:rPr>
-          <w:rFonts w:ascii="Aptos" w:eastAsia="Times New Roman" w:hAnsi="Aptos" w:cs="Segoe UI"/>
-          <w:b/>
-          <w:bCs/>
-          <w:color w:val="000000" w:themeColor="text1"/>
-          <w:kern w:val="0"/>
-          <w:sz w:val="28"/>
-          <w:szCs w:val="28"/>
-          <w14:ligatures w14:val="none"/>
-        </w:rPr>
-        <w:t>Satellites:</w:t>
-      </w:r>
-      <w:r>
-        <w:rPr>
-          <w:rFonts w:ascii="Aptos" w:eastAsia="Times New Roman" w:hAnsi="Aptos" w:cs="Segoe UI"/>
-          <w:color w:val="000000" w:themeColor="text1"/>
-          <w:kern w:val="0"/>
-          <w:sz w:val="28"/>
-          <w:szCs w:val="28"/>
-          <w14:ligatures w14:val="none"/>
-        </w:rPr>
-        <w:t xml:space="preserve"> Landsat 5, 7, 8, 9</w:t>
-      </w:r>
-    </w:p>
-    <w:p>
-      <w:pPr>
-        <w:numPr>
-          <w:ilvl w:val="1"/>
-          <w:numId w:val="1"/>
-        </w:numPr>
-        <w:spacing w:after="0" w:line="240" w:lineRule="auto"/>
-        <w:rPr>
-          <w:rFonts w:ascii="Aptos" w:eastAsia="Times New Roman" w:hAnsi="Aptos" w:cs="Segoe UI"/>
-          <w:color w:val="000000" w:themeColor="text1"/>
-          <w:kern w:val="0"/>
-          <w:sz w:val="28"/>
-          <w:szCs w:val="28"/>
-          <w14:ligatures w14:val="none"/>
-        </w:rPr>
-      </w:pPr>
-      <w:r>
-        <w:rPr>
-          <w:rFonts w:ascii="Aptos" w:eastAsia="Times New Roman" w:hAnsi="Aptos" w:cs="Segoe UI"/>
-          <w:b/>
-          <w:bCs/>
-          <w:color w:val="000000" w:themeColor="text1"/>
-          <w:kern w:val="0"/>
-          <w:sz w:val="28"/>
-          <w:szCs w:val="28"/>
-          <w14:ligatures w14:val="none"/>
-        </w:rPr>
-        <w:t>Resolution:</w:t>
-      </w:r>
-      <w:r>
-        <w:rPr>
-          <w:rFonts w:ascii="Aptos" w:eastAsia="Times New Roman" w:hAnsi="Aptos" w:cs="Segoe UI"/>
-          <w:color w:val="000000" w:themeColor="text1"/>
-          <w:kern w:val="0"/>
-          <w:sz w:val="28"/>
-          <w:szCs w:val="28"/>
-          <w14:ligatures w14:val="none"/>
-        </w:rPr>
-        <w:t xml:space="preserve"> 30 m</w:t>
-      </w:r>
-    </w:p>
-    <w:p>
-      <w:pPr>
-        <w:numPr>
-          <w:ilvl w:val="1"/>
-          <w:numId w:val="1"/>
-        </w:numPr>
-        <w:spacing w:after="0" w:line="240" w:lineRule="auto"/>
-        <w:rPr>
-          <w:rFonts w:ascii="Aptos" w:eastAsia="Times New Roman" w:hAnsi="Aptos" w:cs="Segoe UI"/>
-          <w:color w:val="000000" w:themeColor="text1"/>
-          <w:kern w:val="0"/>
-          <w:sz w:val="28"/>
-          <w:szCs w:val="28"/>
-          <w14:ligatures w14:val="none"/>
-        </w:rPr>
-      </w:pPr>
-      <w:r>
-        <w:rPr>
-          <w:rFonts w:ascii="Aptos" w:eastAsia="Times New Roman" w:hAnsi="Aptos" w:cs="Segoe UI"/>
-          <w:b/>
-          <w:bCs/>
-          <w:color w:val="000000" w:themeColor="text1"/>
-          <w:kern w:val="0"/>
-          <w:sz w:val="28"/>
-          <w:szCs w:val="28"/>
-          <w14:ligatures w14:val="none"/>
-        </w:rPr>
-        <w:t>Source:</w:t>
-      </w:r>
-    </w:p>
-    <w:p>
-      <w:pPr>
-        <w:numPr>
-          <w:ilvl w:val="2"/>
           <w:numId w:val="1"/>
         </w:numPr>
         <w:spacing w:after="0" w:line="240" w:lineRule="auto"/>
@@ -642,40 +335,7 @@
             <w:szCs w:val="28"/>
             <w14:ligatures w14:val="none"/>
           </w:rPr>
-          <w:t>https://e</w:t>
-        </w:r>
-        <w:r>
-          <w:rPr>
-            <w:rStyle w:val="Hyperlink"/>
-            <w:rFonts w:ascii="Aptos" w:eastAsia="Times New Roman" w:hAnsi="Aptos" w:cs="Segoe UI"/>
-            <w:kern w:val="0"/>
-            <w:sz w:val="28"/>
-            <w:szCs w:val="28"/>
-            <w14:ligatures w14:val="none"/>
-          </w:rPr>
-          <w:t>t</w:t>
-        </w:r>
-        <w:r>
-          <w:rPr>
-            <w:rStyle w:val="Hyperlink"/>
-            <w:rFonts w:ascii="Aptos" w:eastAsia="Times New Roman" w:hAnsi="Aptos" w:cs="Segoe UI"/>
-            <w:kern w:val="0"/>
-            <w:sz w:val="28"/>
-            <w:szCs w:val="28"/>
-            <w14:ligatures w14:val="none"/>
-          </w:rPr>
-          <w:t>d</w:t>
-        </w:r>
-        <w:r>
-          <w:rPr>
-            <w:rStyle w:val="Hyperlink"/>
-            <w:rFonts w:ascii="Aptos" w:eastAsia="Times New Roman" w:hAnsi="Aptos" w:cs="Segoe UI"/>
-            <w:kern w:val="0"/>
-            <w:sz w:val="28"/>
-            <w:szCs w:val="28"/>
-            <w14:ligatures w14:val="none"/>
-          </w:rPr>
-          <w:t>ata.org/methodo</w:t>
+          <w:t>https://deve</w:t>
         </w:r>
         <w:r>
           <w:rPr>
@@ -697,15 +357,633 @@
             <w:szCs w:val="28"/>
             <w14:ligatures w14:val="none"/>
           </w:rPr>
-          <w:t>ogies</w:t>
+          <w:t>opers.</w:t>
+        </w:r>
+        <w:r>
+          <w:rPr>
+            <w:rStyle w:val="Hyperlink"/>
+            <w:rFonts w:ascii="Aptos" w:eastAsia="Times New Roman" w:hAnsi="Aptos" w:cs="Segoe UI"/>
+            <w:kern w:val="0"/>
+            <w:sz w:val="28"/>
+            <w:szCs w:val="28"/>
+            <w14:ligatures w14:val="none"/>
+          </w:rPr>
+          <w:t>g</w:t>
+        </w:r>
+        <w:r>
+          <w:rPr>
+            <w:rStyle w:val="Hyperlink"/>
+            <w:rFonts w:ascii="Aptos" w:eastAsia="Times New Roman" w:hAnsi="Aptos" w:cs="Segoe UI"/>
+            <w:kern w:val="0"/>
+            <w:sz w:val="28"/>
+            <w:szCs w:val="28"/>
+            <w14:ligatures w14:val="none"/>
+          </w:rPr>
+          <w:t>oogle.com/earth-engine/data</w:t>
+        </w:r>
+        <w:r>
+          <w:rPr>
+            <w:rStyle w:val="Hyperlink"/>
+            <w:rFonts w:ascii="Aptos" w:eastAsia="Times New Roman" w:hAnsi="Aptos" w:cs="Segoe UI"/>
+            <w:kern w:val="0"/>
+            <w:sz w:val="28"/>
+            <w:szCs w:val="28"/>
+            <w14:ligatures w14:val="none"/>
+          </w:rPr>
+          <w:t>s</w:t>
+        </w:r>
+        <w:r>
+          <w:rPr>
+            <w:rStyle w:val="Hyperlink"/>
+            <w:rFonts w:ascii="Aptos" w:eastAsia="Times New Roman" w:hAnsi="Aptos" w:cs="Segoe UI"/>
+            <w:kern w:val="0"/>
+            <w:sz w:val="28"/>
+            <w:szCs w:val="28"/>
+            <w14:ligatures w14:val="none"/>
+          </w:rPr>
+          <w:t>ets/catalog/OpenET_ENSEMBLE_CONUS_GRIDMET_MONTHLY_v2_0</w:t>
         </w:r>
       </w:hyperlink>
     </w:p>
     <w:p>
       <w:pPr>
         <w:numPr>
-          <w:ilvl w:val="2"/>
+          <w:ilvl w:val="0"/>
           <w:numId w:val="1"/>
+        </w:numPr>
+        <w:spacing w:after="0" w:line="240" w:lineRule="auto"/>
+        <w:rPr>
+          <w:rFonts w:ascii="Aptos" w:eastAsia="Times New Roman" w:hAnsi="Aptos" w:cs="Segoe UI"/>
+          <w:color w:val="000000" w:themeColor="text1"/>
+          <w:kern w:val="0"/>
+          <w:sz w:val="28"/>
+          <w:szCs w:val="28"/>
+          <w14:ligatures w14:val="none"/>
+        </w:rPr>
+      </w:pPr>
+      <w:r>
+        <w:rPr>
+          <w:rFonts w:ascii="Aptos" w:eastAsia="Times New Roman" w:hAnsi="Aptos" w:cs="Segoe UI"/>
+          <w:b/>
+          <w:bCs/>
+          <w:color w:val="000000" w:themeColor="text1"/>
+          <w:kern w:val="0"/>
+          <w:sz w:val="28"/>
+          <w:szCs w:val="28"/>
+          <w14:ligatures w14:val="none"/>
+        </w:rPr>
+        <w:t>Data Availability:</w:t>
+      </w:r>
+      <w:r>
+        <w:rPr>
+          <w:rFonts w:ascii="Aptos" w:eastAsia="Times New Roman" w:hAnsi="Aptos" w:cs="Segoe UI"/>
+          <w:color w:val="000000" w:themeColor="text1"/>
+          <w:kern w:val="0"/>
+          <w:sz w:val="28"/>
+          <w:szCs w:val="28"/>
+          <w14:ligatures w14:val="none"/>
+        </w:rPr>
+        <w:t xml:space="preserve"> </w:t>
+      </w:r>
+      <w:r>
+        <w:rPr>
+          <w:rFonts w:ascii="Aptos" w:eastAsia="Times New Roman" w:hAnsi="Aptos" w:cs="Segoe UI"/>
+          <w:color w:val="000000" w:themeColor="text1"/>
+          <w:kern w:val="0"/>
+          <w:sz w:val="28"/>
+          <w:szCs w:val="28"/>
+          <w14:ligatures w14:val="none"/>
+        </w:rPr>
+        <w:t>1985</w:t>
+      </w:r>
+      <w:r>
+        <w:rPr>
+          <w:rFonts w:ascii="Aptos" w:eastAsia="Times New Roman" w:hAnsi="Aptos" w:cs="Segoe UI"/>
+          <w:color w:val="000000" w:themeColor="text1"/>
+          <w:kern w:val="0"/>
+          <w:sz w:val="28"/>
+          <w:szCs w:val="28"/>
+          <w14:ligatures w14:val="none"/>
+        </w:rPr>
+        <w:t xml:space="preserve"> - 202</w:t>
+      </w:r>
+      <w:r>
+        <w:rPr>
+          <w:rFonts w:ascii="Aptos" w:eastAsia="Times New Roman" w:hAnsi="Aptos" w:cs="Segoe UI"/>
+          <w:color w:val="000000" w:themeColor="text1"/>
+          <w:kern w:val="0"/>
+          <w:sz w:val="28"/>
+          <w:szCs w:val="28"/>
+          <w14:ligatures w14:val="none"/>
+        </w:rPr>
+        <w:t>4</w:t>
+      </w:r>
+    </w:p>
+    <w:p>
+      <w:pPr>
+        <w:numPr>
+          <w:ilvl w:val="0"/>
+          <w:numId w:val="1"/>
+        </w:numPr>
+        <w:spacing w:after="0" w:line="240" w:lineRule="auto"/>
+        <w:rPr>
+          <w:rFonts w:ascii="Aptos" w:eastAsia="Times New Roman" w:hAnsi="Aptos" w:cs="Segoe UI"/>
+          <w:b/>
+          <w:bCs/>
+          <w:color w:val="000000" w:themeColor="text1"/>
+          <w:kern w:val="0"/>
+          <w:sz w:val="28"/>
+          <w:szCs w:val="28"/>
+          <w14:ligatures w14:val="none"/>
+        </w:rPr>
+      </w:pPr>
+      <w:r>
+        <w:rPr>
+          <w:rFonts w:ascii="Aptos" w:eastAsia="Times New Roman" w:hAnsi="Aptos" w:cs="Segoe UI"/>
+          <w:b/>
+          <w:bCs/>
+          <w:color w:val="000000" w:themeColor="text1"/>
+          <w:kern w:val="0"/>
+          <w:sz w:val="28"/>
+          <w:szCs w:val="28"/>
+          <w14:ligatures w14:val="none"/>
+        </w:rPr>
+        <w:t xml:space="preserve">Description: </w:t>
+      </w:r>
+      <w:r>
+        <w:rPr>
+          <w:rFonts w:ascii="Aptos" w:eastAsia="Times New Roman" w:hAnsi="Aptos" w:cs="Segoe UI"/>
+          <w:color w:val="000000" w:themeColor="text1"/>
+          <w:kern w:val="0"/>
+          <w:sz w:val="28"/>
+          <w:szCs w:val="28"/>
+          <w14:ligatures w14:val="none"/>
+        </w:rPr>
+        <w:t xml:space="preserve">Monthly evapotranspiration </w:t>
+      </w:r>
+      <w:r>
+        <w:rPr>
+          <w:rFonts w:ascii="Aptos" w:eastAsia="Times New Roman" w:hAnsi="Aptos" w:cs="Segoe UI"/>
+          <w:color w:val="000000" w:themeColor="text1"/>
+          <w:kern w:val="0"/>
+          <w:sz w:val="28"/>
+          <w:szCs w:val="28"/>
+          <w14:ligatures w14:val="none"/>
+        </w:rPr>
+        <w:t xml:space="preserve">is </w:t>
+      </w:r>
+      <w:r>
+        <w:rPr>
+          <w:rFonts w:ascii="Aptos" w:eastAsia="Times New Roman" w:hAnsi="Aptos" w:cs="Segoe UI"/>
+          <w:color w:val="000000" w:themeColor="text1"/>
+          <w:kern w:val="0"/>
+          <w:sz w:val="28"/>
+          <w:szCs w:val="28"/>
+          <w14:ligatures w14:val="none"/>
+        </w:rPr>
+        <w:t xml:space="preserve">provided by </w:t>
+      </w:r>
+      <w:proofErr w:type="spellStart"/>
+      <w:r>
+        <w:rPr>
+          <w:rFonts w:ascii="Aptos" w:eastAsia="Times New Roman" w:hAnsi="Aptos" w:cs="Segoe UI"/>
+          <w:color w:val="000000" w:themeColor="text1"/>
+          <w:kern w:val="0"/>
+          <w:sz w:val="28"/>
+          <w:szCs w:val="28"/>
+          <w14:ligatures w14:val="none"/>
+        </w:rPr>
+        <w:t>OpenET</w:t>
+      </w:r>
+      <w:proofErr w:type="spellEnd"/>
+      <w:r>
+        <w:rPr>
+          <w:rFonts w:ascii="Aptos" w:eastAsia="Times New Roman" w:hAnsi="Aptos" w:cs="Segoe UI"/>
+          <w:color w:val="000000" w:themeColor="text1"/>
+          <w:kern w:val="0"/>
+          <w:sz w:val="28"/>
+          <w:szCs w:val="28"/>
+          <w14:ligatures w14:val="none"/>
+        </w:rPr>
+        <w:t xml:space="preserve">. </w:t>
+      </w:r>
+      <w:r>
+        <w:rPr>
+          <w:sz w:val="28"/>
+          <w:szCs w:val="28"/>
+        </w:rPr>
+        <w:t xml:space="preserve">Monthly ET is calculated as the mean of multiple </w:t>
+      </w:r>
+      <w:r>
+        <w:rPr>
+          <w:sz w:val="28"/>
+          <w:szCs w:val="28"/>
+        </w:rPr>
+        <w:t>remote sensing</w:t>
+      </w:r>
+      <w:r>
+        <w:rPr>
+          <w:sz w:val="28"/>
+          <w:szCs w:val="28"/>
+        </w:rPr>
+        <w:t xml:space="preserve"> models (ALEXI/</w:t>
+      </w:r>
+      <w:proofErr w:type="spellStart"/>
+      <w:r>
+        <w:rPr>
+          <w:sz w:val="28"/>
+          <w:szCs w:val="28"/>
+        </w:rPr>
+        <w:t>DisALEXI</w:t>
+      </w:r>
+      <w:proofErr w:type="spellEnd"/>
+      <w:r>
+        <w:rPr>
+          <w:sz w:val="28"/>
+          <w:szCs w:val="28"/>
+        </w:rPr>
+        <w:t xml:space="preserve">, </w:t>
+      </w:r>
+      <w:proofErr w:type="spellStart"/>
+      <w:r>
+        <w:rPr>
+          <w:sz w:val="28"/>
+          <w:szCs w:val="28"/>
+        </w:rPr>
+        <w:t>eeMETRIC</w:t>
+      </w:r>
+      <w:proofErr w:type="spellEnd"/>
+      <w:r>
+        <w:rPr>
+          <w:sz w:val="28"/>
+          <w:szCs w:val="28"/>
+        </w:rPr>
+        <w:t xml:space="preserve">, </w:t>
+      </w:r>
+      <w:proofErr w:type="spellStart"/>
+      <w:r>
+        <w:rPr>
+          <w:sz w:val="28"/>
+          <w:szCs w:val="28"/>
+        </w:rPr>
+        <w:t>geeSEBAL</w:t>
+      </w:r>
+      <w:proofErr w:type="spellEnd"/>
+      <w:r>
+        <w:rPr>
+          <w:sz w:val="28"/>
+          <w:szCs w:val="28"/>
+        </w:rPr>
+        <w:t xml:space="preserve">, PT-JPL, SIMS, </w:t>
+      </w:r>
+      <w:proofErr w:type="spellStart"/>
+      <w:r>
+        <w:rPr>
+          <w:sz w:val="28"/>
+          <w:szCs w:val="28"/>
+        </w:rPr>
+        <w:t>SSEBop</w:t>
+      </w:r>
+      <w:proofErr w:type="spellEnd"/>
+      <w:r>
+        <w:rPr>
+          <w:sz w:val="28"/>
+          <w:szCs w:val="28"/>
+        </w:rPr>
+        <w:t>), with outliers removed using the Median Absolute Deviation.</w:t>
+      </w:r>
+    </w:p>
+    <w:p>
+      <w:pPr>
+        <w:numPr>
+          <w:ilvl w:val="0"/>
+          <w:numId w:val="1"/>
+        </w:numPr>
+        <w:spacing w:after="0" w:line="240" w:lineRule="auto"/>
+        <w:rPr>
+          <w:rFonts w:ascii="Aptos" w:eastAsia="Times New Roman" w:hAnsi="Aptos" w:cs="Segoe UI"/>
+          <w:b/>
+          <w:bCs/>
+          <w:color w:val="000000" w:themeColor="text1"/>
+          <w:kern w:val="0"/>
+          <w:sz w:val="28"/>
+          <w:szCs w:val="28"/>
+          <w14:ligatures w14:val="none"/>
+        </w:rPr>
+      </w:pPr>
+      <w:r>
+        <w:rPr>
+          <w:rFonts w:ascii="Aptos" w:eastAsia="Times New Roman" w:hAnsi="Aptos" w:cs="Segoe UI"/>
+          <w:b/>
+          <w:bCs/>
+          <w:color w:val="000000" w:themeColor="text1"/>
+          <w:kern w:val="0"/>
+          <w:sz w:val="28"/>
+          <w:szCs w:val="28"/>
+          <w14:ligatures w14:val="none"/>
+        </w:rPr>
+        <w:t xml:space="preserve">Caveats: </w:t>
+      </w:r>
+      <w:r>
+        <w:rPr>
+          <w:rFonts w:ascii="Aptos" w:eastAsia="Times New Roman" w:hAnsi="Aptos" w:cs="Segoe UI"/>
+          <w:color w:val="000000" w:themeColor="text1"/>
+          <w:kern w:val="0"/>
+          <w:sz w:val="28"/>
+          <w:szCs w:val="28"/>
+          <w14:ligatures w14:val="none"/>
+        </w:rPr>
+        <w:t>Earlier Landsat data</w:t>
+      </w:r>
+      <w:r>
+        <w:rPr>
+          <w:rFonts w:ascii="Aptos" w:eastAsia="Times New Roman" w:hAnsi="Aptos" w:cs="Segoe UI"/>
+          <w:color w:val="000000" w:themeColor="text1"/>
+          <w:kern w:val="0"/>
+          <w:sz w:val="28"/>
+          <w:szCs w:val="28"/>
+          <w14:ligatures w14:val="none"/>
+        </w:rPr>
+        <w:t xml:space="preserve">, most notably in 1985, contains a greater </w:t>
+      </w:r>
+      <w:proofErr w:type="gramStart"/>
+      <w:r>
+        <w:rPr>
+          <w:rFonts w:ascii="Aptos" w:eastAsia="Times New Roman" w:hAnsi="Aptos" w:cs="Segoe UI"/>
+          <w:color w:val="000000" w:themeColor="text1"/>
+          <w:kern w:val="0"/>
+          <w:sz w:val="28"/>
+          <w:szCs w:val="28"/>
+          <w14:ligatures w14:val="none"/>
+        </w:rPr>
+        <w:t>amount</w:t>
+      </w:r>
+      <w:proofErr w:type="gramEnd"/>
+      <w:r>
+        <w:rPr>
+          <w:rFonts w:ascii="Aptos" w:eastAsia="Times New Roman" w:hAnsi="Aptos" w:cs="Segoe UI"/>
+          <w:color w:val="000000" w:themeColor="text1"/>
+          <w:kern w:val="0"/>
+          <w:sz w:val="28"/>
+          <w:szCs w:val="28"/>
+          <w14:ligatures w14:val="none"/>
+        </w:rPr>
+        <w:t xml:space="preserve"> of spatial holes due to a lack of redundant coverage from other satellites and isn’t as gap-filled as the rest of the record. </w:t>
+      </w:r>
+    </w:p>
+    <w:p>
+      <w:pPr>
+        <w:spacing w:after="0" w:line="240" w:lineRule="auto"/>
+        <w:outlineLvl w:val="3"/>
+        <w:rPr>
+          <w:rFonts w:ascii="Aptos" w:eastAsia="Times New Roman" w:hAnsi="Aptos" w:cs="Segoe UI"/>
+          <w:b/>
+          <w:bCs/>
+          <w:color w:val="000000" w:themeColor="text1"/>
+          <w:kern w:val="0"/>
+          <w:sz w:val="28"/>
+          <w:szCs w:val="28"/>
+          <w14:ligatures w14:val="none"/>
+        </w:rPr>
+      </w:pPr>
+    </w:p>
+    <w:p>
+      <w:pPr>
+        <w:spacing w:after="0" w:line="240" w:lineRule="auto"/>
+        <w:outlineLvl w:val="3"/>
+        <w:rPr>
+          <w:rFonts w:ascii="Aptos" w:eastAsia="Times New Roman" w:hAnsi="Aptos" w:cs="Segoe UI"/>
+          <w:b/>
+          <w:bCs/>
+          <w:color w:val="000000" w:themeColor="text1"/>
+          <w:kern w:val="0"/>
+          <w:sz w:val="28"/>
+          <w:szCs w:val="28"/>
+          <w14:ligatures w14:val="none"/>
+        </w:rPr>
+      </w:pPr>
+      <w:r>
+        <w:rPr>
+          <w:rFonts w:ascii="Aptos" w:eastAsia="Times New Roman" w:hAnsi="Aptos" w:cs="Segoe UI"/>
+          <w:b/>
+          <w:bCs/>
+          <w:color w:val="000000" w:themeColor="text1"/>
+          <w:kern w:val="0"/>
+          <w:sz w:val="28"/>
+          <w:szCs w:val="28"/>
+          <w14:ligatures w14:val="none"/>
+        </w:rPr>
+        <w:t>Reference Evapotranspiration (</w:t>
+      </w:r>
+      <w:proofErr w:type="spellStart"/>
+      <w:r>
+        <w:rPr>
+          <w:rFonts w:ascii="Aptos" w:eastAsia="Times New Roman" w:hAnsi="Aptos" w:cs="Segoe UI"/>
+          <w:b/>
+          <w:bCs/>
+          <w:color w:val="000000" w:themeColor="text1"/>
+          <w:kern w:val="0"/>
+          <w:sz w:val="28"/>
+          <w:szCs w:val="28"/>
+          <w14:ligatures w14:val="none"/>
+        </w:rPr>
+        <w:t>ETo</w:t>
+      </w:r>
+      <w:proofErr w:type="spellEnd"/>
+      <w:r>
+        <w:rPr>
+          <w:rFonts w:ascii="Aptos" w:eastAsia="Times New Roman" w:hAnsi="Aptos" w:cs="Segoe UI"/>
+          <w:b/>
+          <w:bCs/>
+          <w:color w:val="000000" w:themeColor="text1"/>
+          <w:kern w:val="0"/>
+          <w:sz w:val="28"/>
+          <w:szCs w:val="28"/>
+          <w14:ligatures w14:val="none"/>
+        </w:rPr>
+        <w:t>)</w:t>
+      </w:r>
+    </w:p>
+    <w:p>
+      <w:pPr>
+        <w:numPr>
+          <w:ilvl w:val="0"/>
+          <w:numId w:val="3"/>
+        </w:numPr>
+        <w:spacing w:after="0" w:line="240" w:lineRule="auto"/>
+        <w:rPr>
+          <w:rFonts w:ascii="Aptos" w:eastAsia="Times New Roman" w:hAnsi="Aptos" w:cs="Segoe UI"/>
+          <w:color w:val="000000" w:themeColor="text1"/>
+          <w:kern w:val="0"/>
+          <w:sz w:val="28"/>
+          <w:szCs w:val="28"/>
+          <w14:ligatures w14:val="none"/>
+        </w:rPr>
+      </w:pPr>
+      <w:r>
+        <w:rPr>
+          <w:rFonts w:ascii="Aptos" w:eastAsia="Times New Roman" w:hAnsi="Aptos" w:cs="Segoe UI"/>
+          <w:b/>
+          <w:bCs/>
+          <w:color w:val="000000" w:themeColor="text1"/>
+          <w:kern w:val="0"/>
+          <w:sz w:val="28"/>
+          <w:szCs w:val="28"/>
+          <w14:ligatures w14:val="none"/>
+        </w:rPr>
+        <w:t>Dataset:</w:t>
+      </w:r>
+      <w:r>
+        <w:rPr>
+          <w:rFonts w:ascii="Aptos" w:eastAsia="Times New Roman" w:hAnsi="Aptos" w:cs="Segoe UI"/>
+          <w:color w:val="000000" w:themeColor="text1"/>
+          <w:kern w:val="0"/>
+          <w:sz w:val="28"/>
+          <w:szCs w:val="28"/>
+          <w14:ligatures w14:val="none"/>
+        </w:rPr>
+        <w:t xml:space="preserve"> </w:t>
+      </w:r>
+      <w:r>
+        <w:rPr>
+          <w:rFonts w:ascii="Aptos" w:eastAsia="Times New Roman" w:hAnsi="Aptos" w:cs="Segoe UI"/>
+          <w:color w:val="000000" w:themeColor="text1"/>
+          <w:kern w:val="0"/>
+          <w:sz w:val="28"/>
+          <w:szCs w:val="28"/>
+          <w14:ligatures w14:val="none"/>
+        </w:rPr>
+        <w:t xml:space="preserve">University of </w:t>
+      </w:r>
+      <w:r>
+        <w:rPr>
+          <w:rFonts w:ascii="Aptos" w:eastAsia="Times New Roman" w:hAnsi="Aptos" w:cs="Segoe UI"/>
+          <w:color w:val="000000" w:themeColor="text1"/>
+          <w:kern w:val="0"/>
+          <w:sz w:val="28"/>
+          <w:szCs w:val="28"/>
+          <w14:ligatures w14:val="none"/>
+        </w:rPr>
+        <w:t>Idaho EPSCOR GRIDMET</w:t>
+      </w:r>
+    </w:p>
+    <w:p>
+      <w:pPr>
+        <w:numPr>
+          <w:ilvl w:val="0"/>
+          <w:numId w:val="3"/>
+        </w:numPr>
+        <w:spacing w:after="0" w:line="240" w:lineRule="auto"/>
+        <w:rPr>
+          <w:rFonts w:ascii="Aptos" w:eastAsia="Times New Roman" w:hAnsi="Aptos" w:cs="Segoe UI"/>
+          <w:color w:val="000000" w:themeColor="text1"/>
+          <w:kern w:val="0"/>
+          <w:sz w:val="28"/>
+          <w:szCs w:val="28"/>
+          <w14:ligatures w14:val="none"/>
+        </w:rPr>
+      </w:pPr>
+      <w:r>
+        <w:rPr>
+          <w:rFonts w:ascii="Aptos" w:eastAsia="Times New Roman" w:hAnsi="Aptos" w:cs="Segoe UI"/>
+          <w:b/>
+          <w:bCs/>
+          <w:color w:val="000000" w:themeColor="text1"/>
+          <w:kern w:val="0"/>
+          <w:sz w:val="28"/>
+          <w:szCs w:val="28"/>
+          <w14:ligatures w14:val="none"/>
+        </w:rPr>
+        <w:t>Units:</w:t>
+      </w:r>
+      <w:r>
+        <w:rPr>
+          <w:rFonts w:ascii="Aptos" w:eastAsia="Times New Roman" w:hAnsi="Aptos" w:cs="Segoe UI"/>
+          <w:color w:val="000000" w:themeColor="text1"/>
+          <w:kern w:val="0"/>
+          <w:sz w:val="28"/>
+          <w:szCs w:val="28"/>
+          <w14:ligatures w14:val="none"/>
+        </w:rPr>
+        <w:t xml:space="preserve"> mm/month</w:t>
+      </w:r>
+    </w:p>
+    <w:p>
+      <w:pPr>
+        <w:numPr>
+          <w:ilvl w:val="0"/>
+          <w:numId w:val="3"/>
+        </w:numPr>
+        <w:spacing w:after="0" w:line="240" w:lineRule="auto"/>
+        <w:rPr>
+          <w:rFonts w:ascii="Aptos" w:eastAsia="Times New Roman" w:hAnsi="Aptos" w:cs="Segoe UI"/>
+          <w:color w:val="000000" w:themeColor="text1"/>
+          <w:kern w:val="0"/>
+          <w:sz w:val="28"/>
+          <w:szCs w:val="28"/>
+          <w14:ligatures w14:val="none"/>
+        </w:rPr>
+      </w:pPr>
+      <w:r>
+        <w:rPr>
+          <w:rFonts w:ascii="Aptos" w:eastAsia="Times New Roman" w:hAnsi="Aptos" w:cs="Segoe UI"/>
+          <w:b/>
+          <w:bCs/>
+          <w:color w:val="000000" w:themeColor="text1"/>
+          <w:kern w:val="0"/>
+          <w:sz w:val="28"/>
+          <w:szCs w:val="28"/>
+          <w14:ligatures w14:val="none"/>
+        </w:rPr>
+        <w:t>Resolution:</w:t>
+      </w:r>
+      <w:r>
+        <w:rPr>
+          <w:rFonts w:ascii="Aptos" w:eastAsia="Times New Roman" w:hAnsi="Aptos" w:cs="Segoe UI"/>
+          <w:color w:val="000000" w:themeColor="text1"/>
+          <w:kern w:val="0"/>
+          <w:sz w:val="28"/>
+          <w:szCs w:val="28"/>
+          <w14:ligatures w14:val="none"/>
+        </w:rPr>
+        <w:t xml:space="preserve"> 4 km</w:t>
+      </w:r>
+    </w:p>
+    <w:p>
+      <w:pPr>
+        <w:numPr>
+          <w:ilvl w:val="0"/>
+          <w:numId w:val="3"/>
+        </w:numPr>
+        <w:spacing w:after="0" w:line="240" w:lineRule="auto"/>
+        <w:rPr>
+          <w:rFonts w:ascii="Aptos" w:eastAsia="Times New Roman" w:hAnsi="Aptos" w:cs="Segoe UI"/>
+          <w:color w:val="000000" w:themeColor="text1"/>
+          <w:kern w:val="0"/>
+          <w:sz w:val="28"/>
+          <w:szCs w:val="28"/>
+          <w14:ligatures w14:val="none"/>
+        </w:rPr>
+      </w:pPr>
+      <w:r>
+        <w:rPr>
+          <w:rFonts w:ascii="Aptos" w:eastAsia="Times New Roman" w:hAnsi="Aptos" w:cs="Segoe UI"/>
+          <w:b/>
+          <w:bCs/>
+          <w:color w:val="000000" w:themeColor="text1"/>
+          <w:kern w:val="0"/>
+          <w:sz w:val="28"/>
+          <w:szCs w:val="28"/>
+          <w14:ligatures w14:val="none"/>
+        </w:rPr>
+        <w:t xml:space="preserve">Source: </w:t>
+      </w:r>
+    </w:p>
+    <w:p>
+      <w:pPr>
+        <w:numPr>
+          <w:ilvl w:val="1"/>
+          <w:numId w:val="3"/>
         </w:numPr>
         <w:spacing w:after="0" w:line="240" w:lineRule="auto"/>
         <w:rPr>
@@ -727,7 +1005,7 @@
             <w:szCs w:val="28"/>
             <w14:ligatures w14:val="none"/>
           </w:rPr>
-          <w:t>https://developers.google.com/earth</w:t>
+          <w:t>https://www.climatologylab.org/gridm</w:t>
         </w:r>
         <w:r>
           <w:rPr>
@@ -738,7 +1016,7 @@
             <w:szCs w:val="28"/>
             <w14:ligatures w14:val="none"/>
           </w:rPr>
-          <w:t>-</w:t>
+          <w:t>e</w:t>
         </w:r>
         <w:r>
           <w:rPr>
@@ -749,783 +1027,9 @@
             <w:szCs w:val="28"/>
             <w14:ligatures w14:val="none"/>
           </w:rPr>
-          <w:t>engine/datasets/catalog/OpenET_ENSEMBLE_CONUS_GRIDMET_MONTHLY_v2_0</w:t>
+          <w:t>t.html</w:t>
         </w:r>
       </w:hyperlink>
-      <w:r>
-        <w:rPr>
-          <w:rFonts w:ascii="Aptos" w:eastAsia="Times New Roman" w:hAnsi="Aptos" w:cs="Segoe UI"/>
-          <w:color w:val="000000" w:themeColor="text1"/>
-          <w:kern w:val="0"/>
-          <w:sz w:val="28"/>
-          <w:szCs w:val="28"/>
-          <w14:ligatures w14:val="none"/>
-        </w:rPr>
-        <w:t xml:space="preserve"> </w:t>
-      </w:r>
-    </w:p>
-    <w:p>
-      <w:pPr>
-        <w:numPr>
-          <w:ilvl w:val="1"/>
-          <w:numId w:val="1"/>
-        </w:numPr>
-        <w:spacing w:after="0" w:line="240" w:lineRule="auto"/>
-        <w:rPr>
-          <w:rFonts w:ascii="Aptos" w:eastAsia="Times New Roman" w:hAnsi="Aptos" w:cs="Segoe UI"/>
-          <w:color w:val="000000" w:themeColor="text1"/>
-          <w:kern w:val="0"/>
-          <w:sz w:val="28"/>
-          <w:szCs w:val="28"/>
-          <w14:ligatures w14:val="none"/>
-        </w:rPr>
-      </w:pPr>
-      <w:r>
-        <w:rPr>
-          <w:rFonts w:ascii="Aptos" w:eastAsia="Times New Roman" w:hAnsi="Aptos" w:cs="Segoe UI"/>
-          <w:b/>
-          <w:bCs/>
-          <w:color w:val="000000" w:themeColor="text1"/>
-          <w:kern w:val="0"/>
-          <w:sz w:val="28"/>
-          <w:szCs w:val="28"/>
-          <w14:ligatures w14:val="none"/>
-        </w:rPr>
-        <w:t>Data Availability:</w:t>
-      </w:r>
-      <w:r>
-        <w:rPr>
-          <w:rFonts w:ascii="Aptos" w:eastAsia="Times New Roman" w:hAnsi="Aptos" w:cs="Segoe UI"/>
-          <w:color w:val="000000" w:themeColor="text1"/>
-          <w:kern w:val="0"/>
-          <w:sz w:val="28"/>
-          <w:szCs w:val="28"/>
-          <w14:ligatures w14:val="none"/>
-        </w:rPr>
-        <w:t xml:space="preserve"> </w:t>
-      </w:r>
-      <w:r>
-        <w:rPr>
-          <w:rFonts w:ascii="Aptos" w:eastAsia="Times New Roman" w:hAnsi="Aptos" w:cs="Segoe UI"/>
-          <w:color w:val="000000" w:themeColor="text1"/>
-          <w:kern w:val="0"/>
-          <w:sz w:val="28"/>
-          <w:szCs w:val="28"/>
-          <w14:ligatures w14:val="none"/>
-        </w:rPr>
-        <w:t>2008 - 2023</w:t>
-      </w:r>
-    </w:p>
-    <w:p>
-      <w:pPr>
-        <w:numPr>
-          <w:ilvl w:val="1"/>
-          <w:numId w:val="1"/>
-        </w:numPr>
-        <w:spacing w:after="0" w:line="240" w:lineRule="auto"/>
-        <w:rPr>
-          <w:rFonts w:ascii="Aptos" w:eastAsia="Times New Roman" w:hAnsi="Aptos" w:cs="Segoe UI"/>
-          <w:b/>
-          <w:bCs/>
-          <w:color w:val="000000" w:themeColor="text1"/>
-          <w:kern w:val="0"/>
-          <w:sz w:val="28"/>
-          <w:szCs w:val="28"/>
-          <w14:ligatures w14:val="none"/>
-        </w:rPr>
-      </w:pPr>
-      <w:r>
-        <w:rPr>
-          <w:rFonts w:ascii="Aptos" w:eastAsia="Times New Roman" w:hAnsi="Aptos" w:cs="Segoe UI"/>
-          <w:b/>
-          <w:bCs/>
-          <w:color w:val="000000" w:themeColor="text1"/>
-          <w:kern w:val="0"/>
-          <w:sz w:val="28"/>
-          <w:szCs w:val="28"/>
-          <w14:ligatures w14:val="none"/>
-        </w:rPr>
-        <w:t xml:space="preserve">Description: </w:t>
-      </w:r>
-      <w:r>
-        <w:rPr>
-          <w:rFonts w:ascii="Aptos" w:eastAsia="Times New Roman" w:hAnsi="Aptos" w:cs="Segoe UI"/>
-          <w:color w:val="000000" w:themeColor="text1"/>
-          <w:kern w:val="0"/>
-          <w:sz w:val="28"/>
-          <w:szCs w:val="28"/>
-          <w14:ligatures w14:val="none"/>
-        </w:rPr>
-        <w:t xml:space="preserve">Monthly evapotranspiration </w:t>
-      </w:r>
-      <w:r>
-        <w:rPr>
-          <w:rFonts w:ascii="Aptos" w:eastAsia="Times New Roman" w:hAnsi="Aptos" w:cs="Segoe UI"/>
-          <w:color w:val="000000" w:themeColor="text1"/>
-          <w:kern w:val="0"/>
-          <w:sz w:val="28"/>
-          <w:szCs w:val="28"/>
-          <w14:ligatures w14:val="none"/>
-        </w:rPr>
-        <w:t xml:space="preserve">is </w:t>
-      </w:r>
-      <w:r>
-        <w:rPr>
-          <w:rFonts w:ascii="Aptos" w:eastAsia="Times New Roman" w:hAnsi="Aptos" w:cs="Segoe UI"/>
-          <w:color w:val="000000" w:themeColor="text1"/>
-          <w:kern w:val="0"/>
-          <w:sz w:val="28"/>
-          <w:szCs w:val="28"/>
-          <w14:ligatures w14:val="none"/>
-        </w:rPr>
-        <w:t xml:space="preserve">provided by </w:t>
-      </w:r>
-      <w:proofErr w:type="spellStart"/>
-      <w:r>
-        <w:rPr>
-          <w:rFonts w:ascii="Aptos" w:eastAsia="Times New Roman" w:hAnsi="Aptos" w:cs="Segoe UI"/>
-          <w:color w:val="000000" w:themeColor="text1"/>
-          <w:kern w:val="0"/>
-          <w:sz w:val="28"/>
-          <w:szCs w:val="28"/>
-          <w14:ligatures w14:val="none"/>
-        </w:rPr>
-        <w:t>OpenET</w:t>
-      </w:r>
-      <w:proofErr w:type="spellEnd"/>
-      <w:r>
-        <w:rPr>
-          <w:rFonts w:ascii="Aptos" w:eastAsia="Times New Roman" w:hAnsi="Aptos" w:cs="Segoe UI"/>
-          <w:color w:val="000000" w:themeColor="text1"/>
-          <w:kern w:val="0"/>
-          <w:sz w:val="28"/>
-          <w:szCs w:val="28"/>
-          <w14:ligatures w14:val="none"/>
-        </w:rPr>
-        <w:t xml:space="preserve">. </w:t>
-      </w:r>
-      <w:r>
-        <w:rPr>
-          <w:sz w:val="28"/>
-          <w:szCs w:val="28"/>
-        </w:rPr>
-        <w:t xml:space="preserve">Monthly ET is calculated as the mean of multiple </w:t>
-      </w:r>
-      <w:r>
-        <w:rPr>
-          <w:sz w:val="28"/>
-          <w:szCs w:val="28"/>
-        </w:rPr>
-        <w:t>remote sensing</w:t>
-      </w:r>
-      <w:r>
-        <w:rPr>
-          <w:sz w:val="28"/>
-          <w:szCs w:val="28"/>
-        </w:rPr>
-        <w:t xml:space="preserve"> models (ALEXI/</w:t>
-      </w:r>
-      <w:proofErr w:type="spellStart"/>
-      <w:r>
-        <w:rPr>
-          <w:sz w:val="28"/>
-          <w:szCs w:val="28"/>
-        </w:rPr>
-        <w:t>DisALEXI</w:t>
-      </w:r>
-      <w:proofErr w:type="spellEnd"/>
-      <w:r>
-        <w:rPr>
-          <w:sz w:val="28"/>
-          <w:szCs w:val="28"/>
-        </w:rPr>
-        <w:t xml:space="preserve">, </w:t>
-      </w:r>
-      <w:proofErr w:type="spellStart"/>
-      <w:r>
-        <w:rPr>
-          <w:sz w:val="28"/>
-          <w:szCs w:val="28"/>
-        </w:rPr>
-        <w:t>eeMETRIC</w:t>
-      </w:r>
-      <w:proofErr w:type="spellEnd"/>
-      <w:r>
-        <w:rPr>
-          <w:sz w:val="28"/>
-          <w:szCs w:val="28"/>
-        </w:rPr>
-        <w:t xml:space="preserve">, </w:t>
-      </w:r>
-      <w:proofErr w:type="spellStart"/>
-      <w:r>
-        <w:rPr>
-          <w:sz w:val="28"/>
-          <w:szCs w:val="28"/>
-        </w:rPr>
-        <w:t>geeSEBAL</w:t>
-      </w:r>
-      <w:proofErr w:type="spellEnd"/>
-      <w:r>
-        <w:rPr>
-          <w:sz w:val="28"/>
-          <w:szCs w:val="28"/>
-        </w:rPr>
-        <w:t xml:space="preserve">, PT-JPL, SIMS, </w:t>
-      </w:r>
-      <w:proofErr w:type="spellStart"/>
-      <w:r>
-        <w:rPr>
-          <w:sz w:val="28"/>
-          <w:szCs w:val="28"/>
-        </w:rPr>
-        <w:t>SSEBop</w:t>
-      </w:r>
-      <w:proofErr w:type="spellEnd"/>
-      <w:r>
-        <w:rPr>
-          <w:sz w:val="28"/>
-          <w:szCs w:val="28"/>
-        </w:rPr>
-        <w:t>), with outliers removed using the Median Absolute Deviation.</w:t>
-      </w:r>
-    </w:p>
-    <w:p>
-      <w:pPr>
-        <w:spacing w:after="0" w:line="240" w:lineRule="auto"/>
-        <w:rPr>
-          <w:rFonts w:ascii="Aptos" w:eastAsia="Times New Roman" w:hAnsi="Aptos" w:cs="Segoe UI"/>
-          <w:b/>
-          <w:bCs/>
-          <w:color w:val="000000" w:themeColor="text1"/>
-          <w:kern w:val="0"/>
-          <w:sz w:val="28"/>
-          <w:szCs w:val="28"/>
-          <w14:ligatures w14:val="none"/>
-        </w:rPr>
-      </w:pPr>
-    </w:p>
-    <w:p>
-      <w:pPr>
-        <w:spacing w:after="0" w:line="240" w:lineRule="auto"/>
-        <w:rPr>
-          <w:rFonts w:ascii="Aptos" w:eastAsia="Times New Roman" w:hAnsi="Aptos" w:cs="Segoe UI"/>
-          <w:b/>
-          <w:bCs/>
-          <w:color w:val="000000" w:themeColor="text1"/>
-          <w:kern w:val="0"/>
-          <w:sz w:val="28"/>
-          <w:szCs w:val="28"/>
-          <w14:ligatures w14:val="none"/>
-        </w:rPr>
-      </w:pPr>
-    </w:p>
-    <w:p>
-      <w:pPr>
-        <w:spacing w:after="0" w:line="240" w:lineRule="auto"/>
-        <w:rPr>
-          <w:rFonts w:ascii="Aptos" w:eastAsia="Times New Roman" w:hAnsi="Aptos" w:cs="Segoe UI"/>
-          <w:b/>
-          <w:bCs/>
-          <w:color w:val="000000" w:themeColor="text1"/>
-          <w:kern w:val="0"/>
-          <w:sz w:val="28"/>
-          <w:szCs w:val="28"/>
-          <w14:ligatures w14:val="none"/>
-        </w:rPr>
-      </w:pPr>
-      <w:r>
-        <w:rPr>
-          <w:rFonts w:ascii="Aptos" w:eastAsia="Times New Roman" w:hAnsi="Aptos" w:cs="Segoe UI"/>
-          <w:b/>
-          <w:bCs/>
-          <w:color w:val="000000" w:themeColor="text1"/>
-          <w:kern w:val="0"/>
-          <w:sz w:val="28"/>
-          <w:szCs w:val="28"/>
-          <w14:ligatures w14:val="none"/>
-        </w:rPr>
-        <w:t>Potential Evapotranspiration (PET)</w:t>
-      </w:r>
-    </w:p>
-    <w:p>
-      <w:pPr>
-        <w:numPr>
-          <w:ilvl w:val="0"/>
-          <w:numId w:val="2"/>
-        </w:numPr>
-        <w:spacing w:after="0" w:line="240" w:lineRule="auto"/>
-        <w:rPr>
-          <w:rFonts w:ascii="Aptos" w:eastAsia="Times New Roman" w:hAnsi="Aptos" w:cs="Segoe UI"/>
-          <w:color w:val="000000" w:themeColor="text1"/>
-          <w:kern w:val="0"/>
-          <w:sz w:val="28"/>
-          <w:szCs w:val="28"/>
-          <w14:ligatures w14:val="none"/>
-        </w:rPr>
-      </w:pPr>
-      <w:r>
-        <w:rPr>
-          <w:rFonts w:ascii="Aptos" w:eastAsia="Times New Roman" w:hAnsi="Aptos" w:cs="Segoe UI"/>
-          <w:b/>
-          <w:bCs/>
-          <w:color w:val="000000" w:themeColor="text1"/>
-          <w:kern w:val="0"/>
-          <w:sz w:val="28"/>
-          <w:szCs w:val="28"/>
-          <w14:ligatures w14:val="none"/>
-        </w:rPr>
-        <w:t>Before 2008:</w:t>
-      </w:r>
-    </w:p>
-    <w:p>
-      <w:pPr>
-        <w:numPr>
-          <w:ilvl w:val="1"/>
-          <w:numId w:val="2"/>
-        </w:numPr>
-        <w:spacing w:after="0" w:line="240" w:lineRule="auto"/>
-        <w:rPr>
-          <w:rFonts w:ascii="Aptos" w:eastAsia="Times New Roman" w:hAnsi="Aptos" w:cs="Segoe UI"/>
-          <w:color w:val="000000" w:themeColor="text1"/>
-          <w:kern w:val="0"/>
-          <w:sz w:val="28"/>
-          <w:szCs w:val="28"/>
-          <w14:ligatures w14:val="none"/>
-        </w:rPr>
-      </w:pPr>
-      <w:r>
-        <w:rPr>
-          <w:rFonts w:ascii="Aptos" w:eastAsia="Times New Roman" w:hAnsi="Aptos" w:cs="Segoe UI"/>
-          <w:b/>
-          <w:bCs/>
-          <w:color w:val="000000" w:themeColor="text1"/>
-          <w:kern w:val="0"/>
-          <w:sz w:val="28"/>
-          <w:szCs w:val="28"/>
-          <w14:ligatures w14:val="none"/>
-        </w:rPr>
-        <w:t>Model:</w:t>
-      </w:r>
-      <w:r>
-        <w:rPr>
-          <w:rFonts w:ascii="Aptos" w:eastAsia="Times New Roman" w:hAnsi="Aptos" w:cs="Segoe UI"/>
-          <w:color w:val="000000" w:themeColor="text1"/>
-          <w:kern w:val="0"/>
-          <w:sz w:val="28"/>
-          <w:szCs w:val="28"/>
-          <w14:ligatures w14:val="none"/>
-        </w:rPr>
-        <w:t xml:space="preserve"> PT-JPL</w:t>
-      </w:r>
-    </w:p>
-    <w:p>
-      <w:pPr>
-        <w:numPr>
-          <w:ilvl w:val="1"/>
-          <w:numId w:val="2"/>
-        </w:numPr>
-        <w:spacing w:after="0" w:line="240" w:lineRule="auto"/>
-        <w:rPr>
-          <w:rFonts w:ascii="Aptos" w:eastAsia="Times New Roman" w:hAnsi="Aptos" w:cs="Segoe UI"/>
-          <w:color w:val="000000" w:themeColor="text1"/>
-          <w:kern w:val="0"/>
-          <w:sz w:val="28"/>
-          <w:szCs w:val="28"/>
-          <w14:ligatures w14:val="none"/>
-        </w:rPr>
-      </w:pPr>
-      <w:r>
-        <w:rPr>
-          <w:rFonts w:ascii="Aptos" w:eastAsia="Times New Roman" w:hAnsi="Aptos" w:cs="Segoe UI"/>
-          <w:b/>
-          <w:bCs/>
-          <w:color w:val="000000" w:themeColor="text1"/>
-          <w:kern w:val="0"/>
-          <w:sz w:val="28"/>
-          <w:szCs w:val="28"/>
-          <w14:ligatures w14:val="none"/>
-        </w:rPr>
-        <w:t>Units:</w:t>
-      </w:r>
-      <w:r>
-        <w:rPr>
-          <w:rFonts w:ascii="Aptos" w:eastAsia="Times New Roman" w:hAnsi="Aptos" w:cs="Segoe UI"/>
-          <w:color w:val="000000" w:themeColor="text1"/>
-          <w:kern w:val="0"/>
-          <w:sz w:val="28"/>
-          <w:szCs w:val="28"/>
-          <w14:ligatures w14:val="none"/>
-        </w:rPr>
-        <w:t xml:space="preserve"> mm/month (daylight hours)</w:t>
-      </w:r>
-    </w:p>
-    <w:p>
-      <w:pPr>
-        <w:numPr>
-          <w:ilvl w:val="1"/>
-          <w:numId w:val="2"/>
-        </w:numPr>
-        <w:spacing w:after="0" w:line="240" w:lineRule="auto"/>
-        <w:rPr>
-          <w:rFonts w:ascii="Aptos" w:eastAsia="Times New Roman" w:hAnsi="Aptos" w:cs="Segoe UI"/>
-          <w:color w:val="000000" w:themeColor="text1"/>
-          <w:kern w:val="0"/>
-          <w:sz w:val="28"/>
-          <w:szCs w:val="28"/>
-          <w14:ligatures w14:val="none"/>
-        </w:rPr>
-      </w:pPr>
-      <w:r>
-        <w:rPr>
-          <w:rFonts w:ascii="Aptos" w:eastAsia="Times New Roman" w:hAnsi="Aptos" w:cs="Segoe UI"/>
-          <w:b/>
-          <w:bCs/>
-          <w:color w:val="000000" w:themeColor="text1"/>
-          <w:kern w:val="0"/>
-          <w:sz w:val="28"/>
-          <w:szCs w:val="28"/>
-          <w14:ligatures w14:val="none"/>
-        </w:rPr>
-        <w:t>Satellites:</w:t>
-      </w:r>
-      <w:r>
-        <w:rPr>
-          <w:rFonts w:ascii="Aptos" w:eastAsia="Times New Roman" w:hAnsi="Aptos" w:cs="Segoe UI"/>
-          <w:color w:val="000000" w:themeColor="text1"/>
-          <w:kern w:val="0"/>
-          <w:sz w:val="28"/>
-          <w:szCs w:val="28"/>
-          <w14:ligatures w14:val="none"/>
-        </w:rPr>
-        <w:t xml:space="preserve"> Landsat 5, 7, 8</w:t>
-      </w:r>
-    </w:p>
-    <w:p>
-      <w:pPr>
-        <w:numPr>
-          <w:ilvl w:val="1"/>
-          <w:numId w:val="2"/>
-        </w:numPr>
-        <w:spacing w:after="0" w:line="240" w:lineRule="auto"/>
-        <w:rPr>
-          <w:rFonts w:ascii="Aptos" w:eastAsia="Times New Roman" w:hAnsi="Aptos" w:cs="Segoe UI"/>
-          <w:color w:val="000000" w:themeColor="text1"/>
-          <w:kern w:val="0"/>
-          <w:sz w:val="28"/>
-          <w:szCs w:val="28"/>
-          <w14:ligatures w14:val="none"/>
-        </w:rPr>
-      </w:pPr>
-      <w:r>
-        <w:rPr>
-          <w:rFonts w:ascii="Aptos" w:eastAsia="Times New Roman" w:hAnsi="Aptos" w:cs="Segoe UI"/>
-          <w:b/>
-          <w:bCs/>
-          <w:color w:val="000000" w:themeColor="text1"/>
-          <w:kern w:val="0"/>
-          <w:sz w:val="28"/>
-          <w:szCs w:val="28"/>
-          <w14:ligatures w14:val="none"/>
-        </w:rPr>
-        <w:t>Resolution:</w:t>
-      </w:r>
-      <w:r>
-        <w:rPr>
-          <w:rFonts w:ascii="Aptos" w:eastAsia="Times New Roman" w:hAnsi="Aptos" w:cs="Segoe UI"/>
-          <w:color w:val="000000" w:themeColor="text1"/>
-          <w:kern w:val="0"/>
-          <w:sz w:val="28"/>
-          <w:szCs w:val="28"/>
-          <w14:ligatures w14:val="none"/>
-        </w:rPr>
-        <w:t xml:space="preserve"> 30 m</w:t>
-      </w:r>
-    </w:p>
-    <w:p>
-      <w:pPr>
-        <w:numPr>
-          <w:ilvl w:val="1"/>
-          <w:numId w:val="2"/>
-        </w:numPr>
-        <w:spacing w:after="0" w:line="240" w:lineRule="auto"/>
-        <w:rPr>
-          <w:rFonts w:ascii="Aptos" w:eastAsia="Times New Roman" w:hAnsi="Aptos" w:cs="Segoe UI"/>
-          <w:color w:val="000000" w:themeColor="text1"/>
-          <w:kern w:val="0"/>
-          <w:sz w:val="28"/>
-          <w:szCs w:val="28"/>
-          <w14:ligatures w14:val="none"/>
-        </w:rPr>
-      </w:pPr>
-      <w:r>
-        <w:rPr>
-          <w:rFonts w:ascii="Aptos" w:eastAsia="Times New Roman" w:hAnsi="Aptos" w:cs="Segoe UI"/>
-          <w:b/>
-          <w:bCs/>
-          <w:color w:val="000000" w:themeColor="text1"/>
-          <w:kern w:val="0"/>
-          <w:sz w:val="28"/>
-          <w:szCs w:val="28"/>
-          <w14:ligatures w14:val="none"/>
-        </w:rPr>
-        <w:t>Source:</w:t>
-      </w:r>
-      <w:r>
-        <w:rPr>
-          <w:rFonts w:ascii="Aptos" w:eastAsia="Times New Roman" w:hAnsi="Aptos" w:cs="Segoe UI"/>
-          <w:color w:val="000000" w:themeColor="text1"/>
-          <w:kern w:val="0"/>
-          <w:sz w:val="28"/>
-          <w:szCs w:val="28"/>
-          <w14:ligatures w14:val="none"/>
-        </w:rPr>
-        <w:t xml:space="preserve"> </w:t>
-      </w:r>
-      <w:hyperlink r:id="rId8" w:history="1">
-        <w:r>
-          <w:rPr>
-            <w:rStyle w:val="Hyperlink"/>
-            <w:rFonts w:ascii="Aptos" w:eastAsia="Times New Roman" w:hAnsi="Aptos" w:cs="Segoe UI"/>
-            <w:kern w:val="0"/>
-            <w:sz w:val="28"/>
-            <w:szCs w:val="28"/>
-            <w14:ligatures w14:val="none"/>
-          </w:rPr>
-          <w:t>https://landsat.gsfc.nasa.gov/satellites/</w:t>
-        </w:r>
-      </w:hyperlink>
-    </w:p>
-    <w:p>
-      <w:pPr>
-        <w:numPr>
-          <w:ilvl w:val="1"/>
-          <w:numId w:val="2"/>
-        </w:numPr>
-        <w:spacing w:after="0" w:line="240" w:lineRule="auto"/>
-        <w:rPr>
-          <w:rFonts w:ascii="Aptos" w:eastAsia="Times New Roman" w:hAnsi="Aptos" w:cs="Segoe UI"/>
-          <w:color w:val="000000" w:themeColor="text1"/>
-          <w:kern w:val="0"/>
-          <w:sz w:val="28"/>
-          <w:szCs w:val="28"/>
-          <w14:ligatures w14:val="none"/>
-        </w:rPr>
-      </w:pPr>
-      <w:r>
-        <w:rPr>
-          <w:rFonts w:ascii="Aptos" w:eastAsia="Times New Roman" w:hAnsi="Aptos" w:cs="Segoe UI"/>
-          <w:b/>
-          <w:bCs/>
-          <w:color w:val="000000" w:themeColor="text1"/>
-          <w:kern w:val="0"/>
-          <w:sz w:val="28"/>
-          <w:szCs w:val="28"/>
-          <w14:ligatures w14:val="none"/>
-        </w:rPr>
-        <w:t>Data Availability:</w:t>
-      </w:r>
-      <w:r>
-        <w:rPr>
-          <w:rFonts w:ascii="Aptos" w:eastAsia="Times New Roman" w:hAnsi="Aptos" w:cs="Segoe UI"/>
-          <w:color w:val="000000" w:themeColor="text1"/>
-          <w:kern w:val="0"/>
-          <w:sz w:val="28"/>
-          <w:szCs w:val="28"/>
-          <w14:ligatures w14:val="none"/>
-        </w:rPr>
-        <w:t xml:space="preserve"> 1985 - 200</w:t>
-      </w:r>
-      <w:r>
-        <w:rPr>
-          <w:rFonts w:ascii="Aptos" w:eastAsia="Times New Roman" w:hAnsi="Aptos" w:cs="Segoe UI"/>
-          <w:color w:val="000000" w:themeColor="text1"/>
-          <w:kern w:val="0"/>
-          <w:sz w:val="28"/>
-          <w:szCs w:val="28"/>
-          <w14:ligatures w14:val="none"/>
-        </w:rPr>
-        <w:t>7</w:t>
-      </w:r>
-    </w:p>
-    <w:p>
-      <w:pPr>
-        <w:numPr>
-          <w:ilvl w:val="1"/>
-          <w:numId w:val="1"/>
-        </w:numPr>
-        <w:spacing w:after="0" w:line="240" w:lineRule="auto"/>
-        <w:rPr>
-          <w:rFonts w:ascii="Aptos" w:eastAsia="Times New Roman" w:hAnsi="Aptos" w:cs="Segoe UI"/>
-          <w:color w:val="000000" w:themeColor="text1"/>
-          <w:kern w:val="0"/>
-          <w:sz w:val="28"/>
-          <w:szCs w:val="28"/>
-          <w14:ligatures w14:val="none"/>
-        </w:rPr>
-      </w:pPr>
-      <w:r>
-        <w:rPr>
-          <w:rFonts w:ascii="Aptos" w:eastAsia="Times New Roman" w:hAnsi="Aptos" w:cs="Segoe UI"/>
-          <w:b/>
-          <w:bCs/>
-          <w:color w:val="000000" w:themeColor="text1"/>
-          <w:kern w:val="0"/>
-          <w:sz w:val="28"/>
-          <w:szCs w:val="28"/>
-          <w14:ligatures w14:val="none"/>
-        </w:rPr>
-        <w:t>Description:</w:t>
-      </w:r>
-      <w:r>
-        <w:rPr>
-          <w:rFonts w:ascii="Aptos" w:eastAsia="Times New Roman" w:hAnsi="Aptos" w:cs="Segoe UI"/>
-          <w:b/>
-          <w:bCs/>
-          <w:color w:val="000000" w:themeColor="text1"/>
-          <w:kern w:val="0"/>
-          <w:sz w:val="28"/>
-          <w:szCs w:val="28"/>
-          <w14:ligatures w14:val="none"/>
-        </w:rPr>
-        <w:t xml:space="preserve"> </w:t>
-      </w:r>
-      <w:r>
-        <w:rPr>
-          <w:sz w:val="28"/>
-          <w:szCs w:val="28"/>
-        </w:rPr>
-        <w:t>PET is derived by dividing</w:t>
-      </w:r>
-      <w:r>
-        <w:rPr>
-          <w:sz w:val="28"/>
-          <w:szCs w:val="28"/>
-        </w:rPr>
-        <w:t xml:space="preserve"> daily</w:t>
-      </w:r>
-      <w:r>
-        <w:rPr>
-          <w:sz w:val="28"/>
-          <w:szCs w:val="28"/>
-        </w:rPr>
-        <w:t xml:space="preserve"> ET by the Evaporative Stress Index (ESI), both calculated using the PT-JPL model. Like ET, the data is temporally interpolated to generate monthly mm/month values using the nearest cloud-free Landsat pass.</w:t>
-      </w:r>
-    </w:p>
-    <w:p>
-      <w:pPr>
-        <w:rPr>
-          <w:rFonts w:ascii="Aptos" w:eastAsia="Times New Roman" w:hAnsi="Aptos" w:cs="Segoe UI"/>
-          <w:b/>
-          <w:bCs/>
-          <w:color w:val="000000" w:themeColor="text1"/>
-          <w:kern w:val="0"/>
-          <w:sz w:val="28"/>
-          <w:szCs w:val="28"/>
-          <w14:ligatures w14:val="none"/>
-        </w:rPr>
-      </w:pPr>
-      <w:r>
-        <w:rPr>
-          <w:rFonts w:ascii="Aptos" w:eastAsia="Times New Roman" w:hAnsi="Aptos" w:cs="Segoe UI"/>
-          <w:b/>
-          <w:bCs/>
-          <w:color w:val="000000" w:themeColor="text1"/>
-          <w:kern w:val="0"/>
-          <w:sz w:val="28"/>
-          <w:szCs w:val="28"/>
-          <w14:ligatures w14:val="none"/>
-        </w:rPr>
-        <w:br w:type="page"/>
-      </w:r>
-    </w:p>
-    <w:p>
-      <w:pPr>
-        <w:spacing w:after="0" w:line="240" w:lineRule="auto"/>
-        <w:outlineLvl w:val="3"/>
-        <w:rPr>
-          <w:rFonts w:ascii="Aptos" w:eastAsia="Times New Roman" w:hAnsi="Aptos" w:cs="Segoe UI"/>
-          <w:b/>
-          <w:bCs/>
-          <w:color w:val="000000" w:themeColor="text1"/>
-          <w:kern w:val="0"/>
-          <w:sz w:val="28"/>
-          <w:szCs w:val="28"/>
-          <w14:ligatures w14:val="none"/>
-        </w:rPr>
-      </w:pPr>
-      <w:r>
-        <w:rPr>
-          <w:rFonts w:ascii="Aptos" w:eastAsia="Times New Roman" w:hAnsi="Aptos" w:cs="Segoe UI"/>
-          <w:b/>
-          <w:bCs/>
-          <w:color w:val="000000" w:themeColor="text1"/>
-          <w:kern w:val="0"/>
-          <w:sz w:val="28"/>
-          <w:szCs w:val="28"/>
-          <w14:ligatures w14:val="none"/>
-        </w:rPr>
-        <w:lastRenderedPageBreak/>
-        <w:t>Reference Evapotranspiration (</w:t>
-      </w:r>
-      <w:proofErr w:type="spellStart"/>
-      <w:r>
-        <w:rPr>
-          <w:rFonts w:ascii="Aptos" w:eastAsia="Times New Roman" w:hAnsi="Aptos" w:cs="Segoe UI"/>
-          <w:b/>
-          <w:bCs/>
-          <w:color w:val="000000" w:themeColor="text1"/>
-          <w:kern w:val="0"/>
-          <w:sz w:val="28"/>
-          <w:szCs w:val="28"/>
-          <w14:ligatures w14:val="none"/>
-        </w:rPr>
-        <w:t>ETo</w:t>
-      </w:r>
-      <w:proofErr w:type="spellEnd"/>
-      <w:r>
-        <w:rPr>
-          <w:rFonts w:ascii="Aptos" w:eastAsia="Times New Roman" w:hAnsi="Aptos" w:cs="Segoe UI"/>
-          <w:b/>
-          <w:bCs/>
-          <w:color w:val="000000" w:themeColor="text1"/>
-          <w:kern w:val="0"/>
-          <w:sz w:val="28"/>
-          <w:szCs w:val="28"/>
-          <w14:ligatures w14:val="none"/>
-        </w:rPr>
-        <w:t>)</w:t>
-      </w:r>
-    </w:p>
-    <w:p>
-      <w:pPr>
-        <w:numPr>
-          <w:ilvl w:val="0"/>
-          <w:numId w:val="3"/>
-        </w:numPr>
-        <w:spacing w:after="0" w:line="240" w:lineRule="auto"/>
-        <w:rPr>
-          <w:rFonts w:ascii="Aptos" w:eastAsia="Times New Roman" w:hAnsi="Aptos" w:cs="Segoe UI"/>
-          <w:color w:val="000000" w:themeColor="text1"/>
-          <w:kern w:val="0"/>
-          <w:sz w:val="28"/>
-          <w:szCs w:val="28"/>
-          <w14:ligatures w14:val="none"/>
-        </w:rPr>
-      </w:pPr>
-      <w:r>
-        <w:rPr>
-          <w:rFonts w:ascii="Aptos" w:eastAsia="Times New Roman" w:hAnsi="Aptos" w:cs="Segoe UI"/>
-          <w:b/>
-          <w:bCs/>
-          <w:color w:val="000000" w:themeColor="text1"/>
-          <w:kern w:val="0"/>
-          <w:sz w:val="28"/>
-          <w:szCs w:val="28"/>
-          <w14:ligatures w14:val="none"/>
-        </w:rPr>
-        <w:t>2008 and Later:</w:t>
-      </w:r>
     </w:p>
     <w:p>
       <w:pPr>
@@ -1543,234 +1047,7 @@
           <w14:ligatures w14:val="none"/>
         </w:rPr>
       </w:pPr>
-      <w:r>
-        <w:rPr>
-          <w:rFonts w:ascii="Aptos" w:eastAsia="Times New Roman" w:hAnsi="Aptos" w:cs="Segoe UI"/>
-          <w:b/>
-          <w:bCs/>
-          <w:color w:val="000000" w:themeColor="text1"/>
-          <w:kern w:val="0"/>
-          <w:sz w:val="28"/>
-          <w:szCs w:val="28"/>
-          <w14:ligatures w14:val="none"/>
-        </w:rPr>
-        <w:t>Dataset:</w:t>
-      </w:r>
-      <w:r>
-        <w:rPr>
-          <w:rFonts w:ascii="Aptos" w:eastAsia="Times New Roman" w:hAnsi="Aptos" w:cs="Segoe UI"/>
-          <w:color w:val="000000" w:themeColor="text1"/>
-          <w:kern w:val="0"/>
-          <w:sz w:val="28"/>
-          <w:szCs w:val="28"/>
-          <w14:ligatures w14:val="none"/>
-        </w:rPr>
-        <w:t xml:space="preserve"> </w:t>
-      </w:r>
-      <w:r>
-        <w:rPr>
-          <w:rFonts w:ascii="Aptos" w:eastAsia="Times New Roman" w:hAnsi="Aptos" w:cs="Segoe UI"/>
-          <w:color w:val="000000" w:themeColor="text1"/>
-          <w:kern w:val="0"/>
-          <w:sz w:val="28"/>
-          <w:szCs w:val="28"/>
-          <w14:ligatures w14:val="none"/>
-        </w:rPr>
-        <w:t xml:space="preserve">University of </w:t>
-      </w:r>
-      <w:r>
-        <w:rPr>
-          <w:rFonts w:ascii="Aptos" w:eastAsia="Times New Roman" w:hAnsi="Aptos" w:cs="Segoe UI"/>
-          <w:color w:val="000000" w:themeColor="text1"/>
-          <w:kern w:val="0"/>
-          <w:sz w:val="28"/>
-          <w:szCs w:val="28"/>
-          <w14:ligatures w14:val="none"/>
-        </w:rPr>
-        <w:t>Idaho EPSCOR GRIDMET (</w:t>
-      </w:r>
-      <w:r>
-        <w:rPr>
-          <w:rFonts w:ascii="Aptos" w:eastAsia="Times New Roman" w:hAnsi="Aptos" w:cs="Segoe UI"/>
-          <w:color w:val="000000" w:themeColor="text1"/>
-          <w:kern w:val="0"/>
-          <w:sz w:val="28"/>
-          <w:szCs w:val="28"/>
-          <w14:ligatures w14:val="none"/>
-        </w:rPr>
-        <w:t>modified</w:t>
-      </w:r>
-      <w:r>
-        <w:rPr>
-          <w:rFonts w:ascii="Aptos" w:eastAsia="Times New Roman" w:hAnsi="Aptos" w:cs="Segoe UI"/>
-          <w:color w:val="000000" w:themeColor="text1"/>
-          <w:kern w:val="0"/>
-          <w:sz w:val="28"/>
-          <w:szCs w:val="28"/>
-          <w14:ligatures w14:val="none"/>
-        </w:rPr>
-        <w:t>)</w:t>
-      </w:r>
-    </w:p>
-    <w:p>
-      <w:pPr>
-        <w:numPr>
-          <w:ilvl w:val="1"/>
-          <w:numId w:val="3"/>
-        </w:numPr>
-        <w:spacing w:after="0" w:line="240" w:lineRule="auto"/>
-        <w:rPr>
-          <w:rFonts w:ascii="Aptos" w:eastAsia="Times New Roman" w:hAnsi="Aptos" w:cs="Segoe UI"/>
-          <w:color w:val="000000" w:themeColor="text1"/>
-          <w:kern w:val="0"/>
-          <w:sz w:val="28"/>
-          <w:szCs w:val="28"/>
-          <w14:ligatures w14:val="none"/>
-        </w:rPr>
-      </w:pPr>
-      <w:r>
-        <w:rPr>
-          <w:rFonts w:ascii="Aptos" w:eastAsia="Times New Roman" w:hAnsi="Aptos" w:cs="Segoe UI"/>
-          <w:b/>
-          <w:bCs/>
-          <w:color w:val="000000" w:themeColor="text1"/>
-          <w:kern w:val="0"/>
-          <w:sz w:val="28"/>
-          <w:szCs w:val="28"/>
-          <w14:ligatures w14:val="none"/>
-        </w:rPr>
-        <w:t>Units:</w:t>
-      </w:r>
-      <w:r>
-        <w:rPr>
-          <w:rFonts w:ascii="Aptos" w:eastAsia="Times New Roman" w:hAnsi="Aptos" w:cs="Segoe UI"/>
-          <w:color w:val="000000" w:themeColor="text1"/>
-          <w:kern w:val="0"/>
-          <w:sz w:val="28"/>
-          <w:szCs w:val="28"/>
-          <w14:ligatures w14:val="none"/>
-        </w:rPr>
-        <w:t xml:space="preserve"> mm/month (daylight hours scaled, ET-corrected)</w:t>
-      </w:r>
-    </w:p>
-    <w:p>
-      <w:pPr>
-        <w:numPr>
-          <w:ilvl w:val="1"/>
-          <w:numId w:val="3"/>
-        </w:numPr>
-        <w:spacing w:after="0" w:line="240" w:lineRule="auto"/>
-        <w:rPr>
-          <w:rFonts w:ascii="Aptos" w:eastAsia="Times New Roman" w:hAnsi="Aptos" w:cs="Segoe UI"/>
-          <w:color w:val="000000" w:themeColor="text1"/>
-          <w:kern w:val="0"/>
-          <w:sz w:val="28"/>
-          <w:szCs w:val="28"/>
-          <w14:ligatures w14:val="none"/>
-        </w:rPr>
-      </w:pPr>
-      <w:r>
-        <w:rPr>
-          <w:rFonts w:ascii="Aptos" w:eastAsia="Times New Roman" w:hAnsi="Aptos" w:cs="Segoe UI"/>
-          <w:b/>
-          <w:bCs/>
-          <w:color w:val="000000" w:themeColor="text1"/>
-          <w:kern w:val="0"/>
-          <w:sz w:val="28"/>
-          <w:szCs w:val="28"/>
-          <w14:ligatures w14:val="none"/>
-        </w:rPr>
-        <w:t>Resolution:</w:t>
-      </w:r>
-      <w:r>
-        <w:rPr>
-          <w:rFonts w:ascii="Aptos" w:eastAsia="Times New Roman" w:hAnsi="Aptos" w:cs="Segoe UI"/>
-          <w:color w:val="000000" w:themeColor="text1"/>
-          <w:kern w:val="0"/>
-          <w:sz w:val="28"/>
-          <w:szCs w:val="28"/>
-          <w14:ligatures w14:val="none"/>
-        </w:rPr>
-        <w:t xml:space="preserve"> 4 km</w:t>
-      </w:r>
-    </w:p>
-    <w:p>
-      <w:pPr>
-        <w:numPr>
-          <w:ilvl w:val="1"/>
-          <w:numId w:val="3"/>
-        </w:numPr>
-        <w:spacing w:after="0" w:line="240" w:lineRule="auto"/>
-        <w:rPr>
-          <w:rFonts w:ascii="Aptos" w:eastAsia="Times New Roman" w:hAnsi="Aptos" w:cs="Segoe UI"/>
-          <w:color w:val="000000" w:themeColor="text1"/>
-          <w:kern w:val="0"/>
-          <w:sz w:val="28"/>
-          <w:szCs w:val="28"/>
-          <w14:ligatures w14:val="none"/>
-        </w:rPr>
-      </w:pPr>
-      <w:r>
-        <w:rPr>
-          <w:rFonts w:ascii="Aptos" w:eastAsia="Times New Roman" w:hAnsi="Aptos" w:cs="Segoe UI"/>
-          <w:b/>
-          <w:bCs/>
-          <w:color w:val="000000" w:themeColor="text1"/>
-          <w:kern w:val="0"/>
-          <w:sz w:val="28"/>
-          <w:szCs w:val="28"/>
-          <w14:ligatures w14:val="none"/>
-        </w:rPr>
-        <w:t xml:space="preserve">Source: </w:t>
-      </w:r>
-    </w:p>
-    <w:p>
-      <w:pPr>
-        <w:numPr>
-          <w:ilvl w:val="2"/>
-          <w:numId w:val="3"/>
-        </w:numPr>
-        <w:spacing w:after="0" w:line="240" w:lineRule="auto"/>
-        <w:rPr>
-          <w:rFonts w:ascii="Aptos" w:eastAsia="Times New Roman" w:hAnsi="Aptos" w:cs="Segoe UI"/>
-          <w:color w:val="000000" w:themeColor="text1"/>
-          <w:kern w:val="0"/>
-          <w:sz w:val="28"/>
-          <w:szCs w:val="28"/>
-          <w14:ligatures w14:val="none"/>
-        </w:rPr>
-      </w:pPr>
-      <w:hyperlink r:id="rId9" w:history="1">
-        <w:r>
-          <w:rPr>
-            <w:rStyle w:val="Hyperlink"/>
-            <w:rFonts w:ascii="Aptos" w:eastAsia="Times New Roman" w:hAnsi="Aptos" w:cs="Segoe UI"/>
-            <w:kern w:val="0"/>
-            <w:sz w:val="28"/>
-            <w:szCs w:val="28"/>
-            <w14:ligatures w14:val="none"/>
-          </w:rPr>
-          <w:t>https://www.climatologylab.org/gridmet.html</w:t>
-        </w:r>
-      </w:hyperlink>
-    </w:p>
-    <w:p>
-      <w:pPr>
-        <w:numPr>
-          <w:ilvl w:val="2"/>
-          <w:numId w:val="3"/>
-        </w:numPr>
-        <w:spacing w:after="0" w:line="240" w:lineRule="auto"/>
-        <w:rPr>
-          <w:rFonts w:ascii="Aptos" w:eastAsia="Times New Roman" w:hAnsi="Aptos" w:cs="Segoe UI"/>
-          <w:color w:val="000000" w:themeColor="text1"/>
-          <w:kern w:val="0"/>
-          <w:sz w:val="28"/>
-          <w:szCs w:val="28"/>
-          <w14:ligatures w14:val="none"/>
-        </w:rPr>
-      </w:pPr>
-      <w:hyperlink r:id="rId10" w:history="1">
+      <w:hyperlink r:id="rId8" w:history="1">
         <w:r>
           <w:rPr>
             <w:rStyle w:val="Hyperlink"/>
@@ -1778,7 +1055,25 @@
             <w:sz w:val="28"/>
             <w:szCs w:val="28"/>
           </w:rPr>
-          <w:t>https://developers.google.com/earth-engine/datasets/catalog/IDAHO_EPSCOR_GRIDMET</w:t>
+          <w:t>https://developers.google.com/earth-engine/datasets</w:t>
+        </w:r>
+        <w:r>
+          <w:rPr>
+            <w:rStyle w:val="Hyperlink"/>
+            <w:rFonts w:ascii="Aptos" w:hAnsi="Aptos"/>
+            <w:sz w:val="28"/>
+            <w:szCs w:val="28"/>
+          </w:rPr>
+          <w:t>/</w:t>
+        </w:r>
+        <w:r>
+          <w:rPr>
+            <w:rStyle w:val="Hyperlink"/>
+            <w:rFonts w:ascii="Aptos" w:hAnsi="Aptos"/>
+            <w:sz w:val="28"/>
+            <w:szCs w:val="28"/>
+          </w:rPr>
+          <w:t>catalog/IDAHO_EPSCOR_GRIDMET</w:t>
         </w:r>
       </w:hyperlink>
       <w:r>
@@ -1793,7 +1088,7 @@
     <w:p>
       <w:pPr>
         <w:numPr>
-          <w:ilvl w:val="1"/>
+          <w:ilvl w:val="0"/>
           <w:numId w:val="3"/>
         </w:numPr>
         <w:spacing w:after="0" w:line="240" w:lineRule="auto"/>
@@ -1828,13 +1123,46 @@
           <w:szCs w:val="28"/>
           <w14:ligatures w14:val="none"/>
         </w:rPr>
-        <w:t xml:space="preserve"> 2008 - 2023</w:t>
+        <w:t xml:space="preserve"> </w:t>
+      </w:r>
+      <w:r>
+        <w:rPr>
+          <w:rFonts w:ascii="Aptos" w:eastAsia="Times New Roman" w:hAnsi="Aptos" w:cs="Segoe UI"/>
+          <w:color w:val="000000" w:themeColor="text1"/>
+          <w:kern w:val="0"/>
+          <w:sz w:val="28"/>
+          <w:szCs w:val="28"/>
+          <w14:ligatures w14:val="none"/>
+        </w:rPr>
+        <w:t>1985</w:t>
+      </w:r>
+      <w:r>
+        <w:rPr>
+          <w:rFonts w:ascii="Aptos" w:eastAsia="Times New Roman" w:hAnsi="Aptos" w:cs="Segoe UI"/>
+          <w:color w:val="000000" w:themeColor="text1"/>
+          <w:kern w:val="0"/>
+          <w:sz w:val="28"/>
+          <w:szCs w:val="28"/>
+          <w14:ligatures w14:val="none"/>
+        </w:rPr>
+        <w:t xml:space="preserve"> - 202</w:t>
+      </w:r>
+      <w:r>
+        <w:rPr>
+          <w:rFonts w:ascii="Aptos" w:eastAsia="Times New Roman" w:hAnsi="Aptos" w:cs="Segoe UI"/>
+          <w:color w:val="000000" w:themeColor="text1"/>
+          <w:kern w:val="0"/>
+          <w:sz w:val="28"/>
+          <w:szCs w:val="28"/>
+          <w14:ligatures w14:val="none"/>
+        </w:rPr>
+        <w:t>4</w:t>
       </w:r>
     </w:p>
     <w:p>
       <w:pPr>
         <w:numPr>
-          <w:ilvl w:val="1"/>
+          <w:ilvl w:val="0"/>
           <w:numId w:val="3"/>
         </w:numPr>
         <w:spacing w:after="0" w:line="240" w:lineRule="auto"/>
@@ -1881,43 +1209,15 @@
           <w:sz w:val="28"/>
           <w:szCs w:val="28"/>
         </w:rPr>
-        <w:t xml:space="preserve"> is calculated using the Penman-Monteith method and aggregated monthly (mm/month). Since the product is 24-hour-based, we scale it to daylight hours using average latitude and day-of-year data. To improve comparability with PET, </w:t>
-      </w:r>
-      <w:proofErr w:type="spellStart"/>
-      <w:r>
-        <w:rPr>
-          <w:sz w:val="28"/>
-          <w:szCs w:val="28"/>
-        </w:rPr>
-        <w:t>ETo</w:t>
-      </w:r>
-      <w:proofErr w:type="spellEnd"/>
-      <w:r>
-        <w:rPr>
-          <w:sz w:val="28"/>
-          <w:szCs w:val="28"/>
-        </w:rPr>
-        <w:t xml:space="preserve"> is adjusted: if it falls below the maximum ET value from any ensemble model, it is replaced with that maximum. Both the original and adjusted </w:t>
-      </w:r>
-      <w:proofErr w:type="spellStart"/>
-      <w:r>
-        <w:rPr>
-          <w:sz w:val="28"/>
-          <w:szCs w:val="28"/>
-        </w:rPr>
-        <w:t>ETo</w:t>
-      </w:r>
-      <w:proofErr w:type="spellEnd"/>
-      <w:r>
-        <w:rPr>
-          <w:sz w:val="28"/>
-          <w:szCs w:val="28"/>
-        </w:rPr>
-        <w:t xml:space="preserve"> values are included in the CSV export.</w:t>
+        <w:t xml:space="preserve"> is calculated using the Penman-Monteith method and aggregated monthly (mm/month). </w:t>
       </w:r>
     </w:p>
     <w:p>
       <w:pPr>
+        <w:numPr>
+          <w:ilvl w:val="0"/>
+          <w:numId w:val="3"/>
+        </w:numPr>
         <w:spacing w:after="0" w:line="240" w:lineRule="auto"/>
         <w:rPr>
           <w:rFonts w:ascii="Aptos" w:eastAsia="Times New Roman" w:hAnsi="Aptos" w:cs="Segoe UI"/>
@@ -1928,6 +1228,80 @@
           <w14:ligatures w14:val="none"/>
         </w:rPr>
       </w:pPr>
+      <w:r>
+        <w:rPr>
+          <w:rFonts w:ascii="Aptos" w:eastAsia="Times New Roman" w:hAnsi="Aptos" w:cs="Segoe UI"/>
+          <w:b/>
+          <w:bCs/>
+          <w:color w:val="000000" w:themeColor="text1"/>
+          <w:kern w:val="0"/>
+          <w:sz w:val="28"/>
+          <w:szCs w:val="28"/>
+          <w14:ligatures w14:val="none"/>
+        </w:rPr>
+        <w:t xml:space="preserve">Caveats: </w:t>
+      </w:r>
+      <w:r>
+        <w:rPr>
+          <w:sz w:val="28"/>
+          <w:szCs w:val="28"/>
+        </w:rPr>
+        <w:t xml:space="preserve">See “Updates” and “Known Issues” at </w:t>
+      </w:r>
+      <w:hyperlink r:id="rId9" w:history="1">
+        <w:r>
+          <w:rPr>
+            <w:rStyle w:val="Hyperlink"/>
+            <w:sz w:val="28"/>
+            <w:szCs w:val="28"/>
+          </w:rPr>
+          <w:t>https://www.climatologylab.org/gridmet.html</w:t>
+        </w:r>
+      </w:hyperlink>
+      <w:r>
+        <w:rPr>
+          <w:sz w:val="28"/>
+          <w:szCs w:val="28"/>
+        </w:rPr>
+        <w:t xml:space="preserve"> for caveats with the data product. Data is infrequently downloaded </w:t>
+      </w:r>
+      <w:r>
+        <w:rPr>
+          <w:sz w:val="28"/>
+          <w:szCs w:val="28"/>
+        </w:rPr>
+        <w:t xml:space="preserve">and cached </w:t>
+      </w:r>
+      <w:r>
+        <w:rPr>
+          <w:sz w:val="28"/>
+          <w:szCs w:val="28"/>
+        </w:rPr>
+        <w:t xml:space="preserve">directly from Climatology Lab </w:t>
+      </w:r>
+      <w:proofErr w:type="spellStart"/>
+      <w:r>
+        <w:rPr>
+          <w:sz w:val="28"/>
+          <w:szCs w:val="28"/>
+        </w:rPr>
+        <w:t>NetCDF</w:t>
+      </w:r>
+      <w:proofErr w:type="spellEnd"/>
+      <w:r>
+        <w:rPr>
+          <w:sz w:val="28"/>
+          <w:szCs w:val="28"/>
+        </w:rPr>
+        <w:t xml:space="preserve"> source mirrors, so any recent error findings in the data product may not be automatically corrected </w:t>
+      </w:r>
+      <w:r>
+        <w:rPr>
+          <w:sz w:val="28"/>
+          <w:szCs w:val="28"/>
+        </w:rPr>
+        <w:t>in generated reports.</w:t>
+      </w:r>
     </w:p>
     <w:p>
       <w:pPr>
@@ -2138,7 +1512,7 @@
         </w:rPr>
         <w:t xml:space="preserve"> </w:t>
       </w:r>
-      <w:hyperlink r:id="rId11" w:history="1">
+      <w:hyperlink r:id="rId10" w:history="1">
         <w:r>
           <w:rPr>
             <w:rStyle w:val="Hyperlink"/>
@@ -2188,29 +1562,18 @@
           <w:szCs w:val="28"/>
           <w14:ligatures w14:val="none"/>
         </w:rPr>
-        <w:t xml:space="preserve"> </w:t>
-      </w:r>
-      <w:r>
-        <w:rPr>
-          <w:rFonts w:ascii="Aptos" w:eastAsia="Times New Roman" w:hAnsi="Aptos" w:cs="Segoe UI"/>
-          <w:color w:val="000000" w:themeColor="text1"/>
-          <w:kern w:val="0"/>
-          <w:sz w:val="28"/>
-          <w:szCs w:val="28"/>
-          <w14:ligatures w14:val="none"/>
-        </w:rPr>
-        <w:t>1985</w:t>
-      </w:r>
-      <w:r>
-        <w:rPr>
-          <w:rFonts w:ascii="Aptos" w:eastAsia="Times New Roman" w:hAnsi="Aptos" w:cs="Segoe UI"/>
-          <w:color w:val="000000" w:themeColor="text1"/>
-          <w:kern w:val="0"/>
-          <w:sz w:val="28"/>
-          <w:szCs w:val="28"/>
-          <w14:ligatures w14:val="none"/>
-        </w:rPr>
-        <w:t xml:space="preserve"> - 2023</w:t>
+        <w:t xml:space="preserve"> 1985 - 202</w:t>
+      </w:r>
+      <w:r>
+        <w:rPr>
+          <w:rFonts w:ascii="Aptos" w:eastAsia="Times New Roman" w:hAnsi="Aptos" w:cs="Segoe UI"/>
+          <w:color w:val="000000" w:themeColor="text1"/>
+          <w:kern w:val="0"/>
+          <w:sz w:val="28"/>
+          <w:szCs w:val="28"/>
+          <w14:ligatures w14:val="none"/>
+        </w:rPr>
+        <w:t>4</w:t>
       </w:r>
     </w:p>
     <w:p>
@@ -2267,20 +1630,43 @@
     </w:p>
     <w:p>
       <w:pPr>
-        <w:spacing w:after="0" w:line="240" w:lineRule="auto"/>
-        <w:rPr>
-          <w:rFonts w:ascii="Aptos" w:eastAsia="Times New Roman" w:hAnsi="Aptos" w:cs="Segoe UI"/>
-          <w:color w:val="000000" w:themeColor="text1"/>
-          <w:kern w:val="0"/>
-          <w:sz w:val="28"/>
-          <w:szCs w:val="28"/>
-          <w14:ligatures w14:val="none"/>
-        </w:rPr>
-      </w:pPr>
+        <w:rPr>
+          <w:rFonts w:ascii="Aptos" w:eastAsia="Times New Roman" w:hAnsi="Aptos" w:cs="Segoe UI"/>
+          <w:color w:val="000000" w:themeColor="text1"/>
+          <w:kern w:val="0"/>
+          <w:sz w:val="28"/>
+          <w:szCs w:val="28"/>
+          <w14:ligatures w14:val="none"/>
+        </w:rPr>
+      </w:pPr>
+      <w:r>
+        <w:rPr>
+          <w:rFonts w:ascii="Aptos" w:eastAsia="Times New Roman" w:hAnsi="Aptos" w:cs="Segoe UI"/>
+          <w:color w:val="000000" w:themeColor="text1"/>
+          <w:kern w:val="0"/>
+          <w:sz w:val="28"/>
+          <w:szCs w:val="28"/>
+          <w14:ligatures w14:val="none"/>
+        </w:rPr>
+        <w:br w:type="page"/>
+      </w:r>
     </w:p>
     <w:p>
       <w:pPr>
         <w:spacing w:after="0" w:line="240" w:lineRule="auto"/>
+        <w:rPr>
+          <w:rFonts w:ascii="Aptos" w:eastAsia="Times New Roman" w:hAnsi="Aptos" w:cs="Segoe UI"/>
+          <w:color w:val="000000" w:themeColor="text1"/>
+          <w:kern w:val="0"/>
+          <w:sz w:val="28"/>
+          <w:szCs w:val="28"/>
+          <w14:ligatures w14:val="none"/>
+        </w:rPr>
+      </w:pPr>
+    </w:p>
+    <w:p>
+      <w:pPr>
+        <w:spacing w:after="0" w:line="240" w:lineRule="auto"/>
         <w:outlineLvl w:val="3"/>
         <w:rPr>
           <w:rFonts w:ascii="Aptos" w:eastAsia="Times New Roman" w:hAnsi="Aptos" w:cs="Segoe UI"/>
@@ -2335,32 +1721,240 @@
     </w:p>
     <w:p>
       <w:pPr>
+        <w:pStyle w:val="NormalWeb"/>
         <w:numPr>
           <w:ilvl w:val="0"/>
           <w:numId w:val="5"/>
         </w:numPr>
-        <w:spacing w:after="0" w:line="240" w:lineRule="auto"/>
-        <w:rPr>
-          <w:rFonts w:ascii="Aptos" w:eastAsia="Times New Roman" w:hAnsi="Aptos" w:cs="Segoe UI"/>
-          <w:color w:val="000000" w:themeColor="text1"/>
-          <w:kern w:val="0"/>
-          <w:sz w:val="28"/>
-          <w:szCs w:val="28"/>
-          <w14:ligatures w14:val="none"/>
-        </w:rPr>
-      </w:pPr>
-      <w:r>
-        <w:rPr>
-          <w:rFonts w:ascii="Aptos" w:eastAsia="Times New Roman" w:hAnsi="Aptos" w:cs="Segoe UI"/>
+        <w:spacing w:before="0" w:beforeAutospacing="0"/>
+        <w:rPr>
+          <w:rFonts w:ascii="Aptos" w:hAnsi="Aptos"/>
+          <w:color w:val="000000"/>
+          <w:sz w:val="28"/>
+          <w:szCs w:val="28"/>
+        </w:rPr>
+      </w:pPr>
+      <w:r>
+        <w:rPr>
+          <w:rFonts w:ascii="Aptos" w:hAnsi="Aptos"/>
           <w:b/>
           <w:bCs/>
-          <w:color w:val="000000" w:themeColor="text1"/>
-          <w:kern w:val="0"/>
-          <w:sz w:val="28"/>
-          <w:szCs w:val="28"/>
-          <w14:ligatures w14:val="none"/>
-        </w:rPr>
-        <w:t>Before 2008:</w:t>
+          <w:color w:val="000000"/>
+          <w:sz w:val="28"/>
+          <w:szCs w:val="28"/>
+        </w:rPr>
+        <w:t xml:space="preserve">Dataset: </w:t>
+      </w:r>
+      <w:r>
+        <w:rPr>
+          <w:rFonts w:ascii="Aptos" w:hAnsi="Aptos" w:cs="Segoe UI"/>
+          <w:color w:val="000000" w:themeColor="text1"/>
+          <w:sz w:val="28"/>
+          <w:szCs w:val="28"/>
+        </w:rPr>
+        <w:t>Landsat 5, 7, 8, 9</w:t>
+      </w:r>
+    </w:p>
+    <w:p>
+      <w:pPr>
+        <w:pStyle w:val="NormalWeb"/>
+        <w:numPr>
+          <w:ilvl w:val="0"/>
+          <w:numId w:val="5"/>
+        </w:numPr>
+        <w:spacing w:before="0" w:beforeAutospacing="0"/>
+        <w:rPr>
+          <w:rFonts w:ascii="Aptos" w:hAnsi="Aptos"/>
+          <w:color w:val="000000"/>
+          <w:sz w:val="28"/>
+          <w:szCs w:val="28"/>
+        </w:rPr>
+      </w:pPr>
+      <w:r>
+        <w:rPr>
+          <w:rFonts w:ascii="Aptos" w:hAnsi="Aptos"/>
+          <w:b/>
+          <w:bCs/>
+          <w:color w:val="000000"/>
+          <w:sz w:val="28"/>
+          <w:szCs w:val="28"/>
+        </w:rPr>
+        <w:t xml:space="preserve">Units: </w:t>
+      </w:r>
+      <w:r>
+        <w:rPr>
+          <w:rFonts w:ascii="Aptos" w:hAnsi="Aptos"/>
+          <w:color w:val="000000"/>
+          <w:sz w:val="28"/>
+          <w:szCs w:val="28"/>
+        </w:rPr>
+        <w:t>Percentage</w:t>
+      </w:r>
+    </w:p>
+    <w:p>
+      <w:pPr>
+        <w:pStyle w:val="NormalWeb"/>
+        <w:numPr>
+          <w:ilvl w:val="0"/>
+          <w:numId w:val="5"/>
+        </w:numPr>
+        <w:spacing w:before="0" w:beforeAutospacing="0"/>
+        <w:rPr>
+          <w:rFonts w:ascii="Aptos" w:hAnsi="Aptos"/>
+          <w:color w:val="000000"/>
+          <w:sz w:val="28"/>
+          <w:szCs w:val="28"/>
+        </w:rPr>
+      </w:pPr>
+      <w:r>
+        <w:rPr>
+          <w:rFonts w:ascii="Aptos" w:hAnsi="Aptos"/>
+          <w:b/>
+          <w:bCs/>
+          <w:color w:val="000000"/>
+          <w:sz w:val="28"/>
+          <w:szCs w:val="28"/>
+        </w:rPr>
+        <w:t xml:space="preserve">Resolution: </w:t>
+      </w:r>
+      <w:r>
+        <w:rPr>
+          <w:rFonts w:ascii="Aptos" w:hAnsi="Aptos"/>
+          <w:color w:val="000000"/>
+          <w:sz w:val="28"/>
+          <w:szCs w:val="28"/>
+        </w:rPr>
+        <w:t>Calculated per report area</w:t>
+      </w:r>
+    </w:p>
+    <w:p>
+      <w:pPr>
+        <w:pStyle w:val="NormalWeb"/>
+        <w:numPr>
+          <w:ilvl w:val="0"/>
+          <w:numId w:val="5"/>
+        </w:numPr>
+        <w:spacing w:before="0" w:beforeAutospacing="0"/>
+        <w:rPr>
+          <w:rFonts w:ascii="Aptos" w:hAnsi="Aptos"/>
+          <w:color w:val="000000"/>
+          <w:sz w:val="28"/>
+          <w:szCs w:val="28"/>
+        </w:rPr>
+      </w:pPr>
+      <w:r>
+        <w:rPr>
+          <w:rFonts w:ascii="Aptos" w:hAnsi="Aptos"/>
+          <w:b/>
+          <w:bCs/>
+          <w:color w:val="000000"/>
+          <w:sz w:val="28"/>
+          <w:szCs w:val="28"/>
+        </w:rPr>
+        <w:t>Source:</w:t>
+      </w:r>
+      <w:r>
+        <w:rPr>
+          <w:rFonts w:ascii="Aptos" w:hAnsi="Aptos"/>
+          <w:b/>
+          <w:bCs/>
+          <w:color w:val="000000"/>
+          <w:sz w:val="28"/>
+          <w:szCs w:val="28"/>
+        </w:rPr>
+        <w:t xml:space="preserve"> </w:t>
+      </w:r>
+      <w:hyperlink r:id="rId11" w:history="1">
+        <w:r>
+          <w:rPr>
+            <w:rStyle w:val="Hyperlink"/>
+            <w:rFonts w:ascii="Aptos" w:hAnsi="Aptos"/>
+            <w:sz w:val="28"/>
+            <w:szCs w:val="28"/>
+          </w:rPr>
+          <w:t>https://planetarycomputer.microsoft.com/dataset/landsat-c2-l2</w:t>
+        </w:r>
+      </w:hyperlink>
+      <w:r>
+        <w:rPr>
+          <w:rFonts w:ascii="Aptos" w:hAnsi="Aptos"/>
+          <w:color w:val="000000"/>
+          <w:sz w:val="28"/>
+          <w:szCs w:val="28"/>
+        </w:rPr>
+        <w:t xml:space="preserve"> </w:t>
+      </w:r>
+    </w:p>
+    <w:p>
+      <w:pPr>
+        <w:pStyle w:val="NormalWeb"/>
+        <w:numPr>
+          <w:ilvl w:val="0"/>
+          <w:numId w:val="5"/>
+        </w:numPr>
+        <w:spacing w:before="0" w:beforeAutospacing="0"/>
+        <w:rPr>
+          <w:rFonts w:ascii="Aptos" w:hAnsi="Aptos"/>
+          <w:color w:val="000000"/>
+          <w:sz w:val="28"/>
+          <w:szCs w:val="28"/>
+        </w:rPr>
+      </w:pPr>
+      <w:r>
+        <w:rPr>
+          <w:rFonts w:ascii="Aptos" w:hAnsi="Aptos"/>
+          <w:b/>
+          <w:bCs/>
+          <w:color w:val="000000"/>
+          <w:sz w:val="28"/>
+          <w:szCs w:val="28"/>
+        </w:rPr>
+        <w:t xml:space="preserve">Description: </w:t>
+      </w:r>
+      <w:r>
+        <w:rPr>
+          <w:rFonts w:ascii="Aptos" w:hAnsi="Aptos"/>
+          <w:color w:val="000000"/>
+          <w:sz w:val="28"/>
+          <w:szCs w:val="28"/>
+        </w:rPr>
+        <w:t xml:space="preserve">Cloud cover and missing data are calculated </w:t>
+      </w:r>
+      <w:r>
+        <w:rPr>
+          <w:rFonts w:ascii="Aptos" w:hAnsi="Aptos"/>
+          <w:color w:val="000000"/>
+          <w:sz w:val="28"/>
+          <w:szCs w:val="28"/>
+        </w:rPr>
+        <w:t xml:space="preserve">on </w:t>
+      </w:r>
+      <w:r>
+        <w:rPr>
+          <w:rFonts w:ascii="Aptos" w:hAnsi="Aptos"/>
+          <w:color w:val="000000"/>
+          <w:sz w:val="28"/>
+          <w:szCs w:val="28"/>
+        </w:rPr>
+        <w:t xml:space="preserve">the fly for each report </w:t>
+      </w:r>
+      <w:r>
+        <w:rPr>
+          <w:rFonts w:ascii="Aptos" w:hAnsi="Aptos"/>
+          <w:color w:val="000000"/>
+          <w:sz w:val="28"/>
+          <w:szCs w:val="28"/>
+        </w:rPr>
+        <w:t>using Landsat data in Microsoft Planetary Computer</w:t>
+      </w:r>
+      <w:r>
+        <w:rPr>
+          <w:rFonts w:ascii="Aptos" w:hAnsi="Aptos"/>
+          <w:color w:val="000000"/>
+          <w:sz w:val="28"/>
+          <w:szCs w:val="28"/>
+        </w:rPr>
+        <w:t xml:space="preserve"> using the QA_PIXEL band provided by Landsat. This is done by determining the number of cloudy pixels and dividing by the number of total pixels for each pass and then averaging all passes in each given month.</w:t>
       </w:r>
     </w:p>
     <w:p>
@@ -2370,6 +1964,7 @@
           <w:ilvl w:val="1"/>
           <w:numId w:val="5"/>
         </w:numPr>
+        <w:spacing w:before="0" w:beforeAutospacing="0"/>
         <w:rPr>
           <w:rFonts w:ascii="Aptos" w:hAnsi="Aptos"/>
           <w:color w:val="000000"/>
@@ -2384,53 +1979,139 @@
           <w:sz w:val="28"/>
           <w:szCs w:val="28"/>
         </w:rPr>
-        <w:t>Cloud cover and missing data are calculated as the ratio of cloudy or missing pixels to the total number of pixels in a region, averaged monthly.</w:t>
+        <w:t>Cloudy pixels are defined as either:</w:t>
       </w:r>
     </w:p>
     <w:p>
       <w:pPr>
+        <w:pStyle w:val="NormalWeb"/>
+        <w:numPr>
+          <w:ilvl w:val="2"/>
+          <w:numId w:val="5"/>
+        </w:numPr>
+        <w:spacing w:before="0" w:beforeAutospacing="0"/>
+        <w:rPr>
+          <w:rFonts w:ascii="Aptos" w:hAnsi="Aptos"/>
+          <w:color w:val="000000"/>
+          <w:sz w:val="28"/>
+          <w:szCs w:val="28"/>
+        </w:rPr>
+      </w:pPr>
+      <w:r>
+        <w:rPr>
+          <w:rFonts w:ascii="Aptos" w:hAnsi="Aptos"/>
+          <w:color w:val="000000"/>
+          <w:sz w:val="28"/>
+          <w:szCs w:val="28"/>
+        </w:rPr>
+        <w:t>A QA_PIXEL cloud confidence level of 2 or 3 (medium or high)</w:t>
+      </w:r>
+    </w:p>
+    <w:p>
+      <w:pPr>
+        <w:pStyle w:val="NormalWeb"/>
+        <w:numPr>
+          <w:ilvl w:val="2"/>
+          <w:numId w:val="5"/>
+        </w:numPr>
+        <w:spacing w:before="0" w:beforeAutospacing="0"/>
+        <w:rPr>
+          <w:rFonts w:ascii="Aptos" w:hAnsi="Aptos"/>
+          <w:color w:val="000000"/>
+          <w:sz w:val="28"/>
+          <w:szCs w:val="28"/>
+        </w:rPr>
+      </w:pPr>
+      <w:r>
+        <w:rPr>
+          <w:rFonts w:ascii="Aptos" w:hAnsi="Aptos"/>
+          <w:color w:val="000000"/>
+          <w:sz w:val="28"/>
+          <w:szCs w:val="28"/>
+        </w:rPr>
+        <w:t>The QA_PIXEL Cloud Shadow bit being set</w:t>
+      </w:r>
+    </w:p>
+    <w:p>
+      <w:pPr>
+        <w:pStyle w:val="NormalWeb"/>
+        <w:numPr>
+          <w:ilvl w:val="2"/>
+          <w:numId w:val="5"/>
+        </w:numPr>
+        <w:spacing w:before="0" w:beforeAutospacing="0"/>
+        <w:rPr>
+          <w:rFonts w:ascii="Aptos" w:hAnsi="Aptos"/>
+          <w:color w:val="000000"/>
+          <w:sz w:val="28"/>
+          <w:szCs w:val="28"/>
+        </w:rPr>
+      </w:pPr>
+      <w:r>
+        <w:rPr>
+          <w:rFonts w:ascii="Aptos" w:hAnsi="Aptos"/>
+          <w:color w:val="000000"/>
+          <w:sz w:val="28"/>
+          <w:szCs w:val="28"/>
+        </w:rPr>
+        <w:t xml:space="preserve">Missing or </w:t>
+      </w:r>
+      <w:proofErr w:type="spellStart"/>
+      <w:r>
+        <w:rPr>
+          <w:rFonts w:ascii="Aptos" w:hAnsi="Aptos"/>
+          <w:color w:val="000000"/>
+          <w:sz w:val="28"/>
+          <w:szCs w:val="28"/>
+        </w:rPr>
+        <w:t>NaN</w:t>
+      </w:r>
+      <w:proofErr w:type="spellEnd"/>
+      <w:r>
+        <w:rPr>
+          <w:rFonts w:ascii="Aptos" w:hAnsi="Aptos"/>
+          <w:color w:val="000000"/>
+          <w:sz w:val="28"/>
+          <w:szCs w:val="28"/>
+        </w:rPr>
+        <w:t xml:space="preserve"> pixel data</w:t>
+      </w:r>
+    </w:p>
+    <w:p>
+      <w:pPr>
+        <w:pStyle w:val="NormalWeb"/>
         <w:numPr>
           <w:ilvl w:val="0"/>
           <w:numId w:val="5"/>
         </w:numPr>
-        <w:spacing w:after="0" w:line="240" w:lineRule="auto"/>
-        <w:rPr>
-          <w:rFonts w:ascii="Aptos" w:eastAsia="Times New Roman" w:hAnsi="Aptos" w:cs="Segoe UI"/>
-          <w:color w:val="000000" w:themeColor="text1"/>
-          <w:kern w:val="0"/>
-          <w:sz w:val="28"/>
-          <w:szCs w:val="28"/>
-          <w14:ligatures w14:val="none"/>
-        </w:rPr>
-      </w:pPr>
-      <w:r>
-        <w:rPr>
-          <w:rFonts w:ascii="Aptos" w:eastAsia="Times New Roman" w:hAnsi="Aptos" w:cs="Segoe UI"/>
+        <w:spacing w:before="0" w:beforeAutospacing="0"/>
+        <w:rPr>
+          <w:rFonts w:ascii="Aptos" w:hAnsi="Aptos"/>
+          <w:color w:val="000000"/>
+          <w:sz w:val="28"/>
+          <w:szCs w:val="28"/>
+        </w:rPr>
+      </w:pPr>
+      <w:r>
+        <w:rPr>
+          <w:rFonts w:ascii="Aptos" w:hAnsi="Aptos"/>
           <w:b/>
           <w:bCs/>
-          <w:color w:val="000000" w:themeColor="text1"/>
-          <w:kern w:val="0"/>
-          <w:sz w:val="28"/>
-          <w:szCs w:val="28"/>
-          <w14:ligatures w14:val="none"/>
-        </w:rPr>
-        <w:t>2008 and Later:</w:t>
-      </w:r>
-    </w:p>
-    <w:p>
-      <w:pPr>
-        <w:pStyle w:val="NormalWeb"/>
-        <w:numPr>
-          <w:ilvl w:val="1"/>
-          <w:numId w:val="5"/>
-        </w:numPr>
+          <w:color w:val="000000"/>
+          <w:sz w:val="28"/>
+          <w:szCs w:val="28"/>
+        </w:rPr>
+        <w:t xml:space="preserve">Caveats: </w:t>
+      </w:r>
+      <w:r>
         <w:rPr>
           <w:rFonts w:ascii="Aptos" w:hAnsi="Aptos"/>
           <w:color w:val="000000"/>
           <w:sz w:val="28"/>
           <w:szCs w:val="28"/>
         </w:rPr>
-      </w:pPr>
+        <w:t xml:space="preserve">Cloud cover and Missing Data is the only statistic that doesn’t rely on pre-cached data. As a result, reported percentage can change for the same area if a different response is received from Microsoft Planetary Computer. </w:t>
+      </w:r>
       <w:r>
         <w:rPr>
           <w:rFonts w:ascii="Aptos" w:hAnsi="Aptos"/>
@@ -2438,9 +2119,9 @@
           <w:sz w:val="28"/>
           <w:szCs w:val="28"/>
         </w:rPr>
-        <w:t xml:space="preserve">Cloud cover and missing data are calculated by comparing the number of Landsat passes with valid, good-visibility pixels (as provided by </w:t>
-      </w:r>
-      <w:proofErr w:type="spellStart"/>
+        <w:t xml:space="preserve">The most likely </w:t>
+      </w:r>
+      <w:proofErr w:type="gramStart"/>
       <w:r>
         <w:rPr>
           <w:rFonts w:ascii="Aptos" w:hAnsi="Aptos"/>
@@ -2448,9 +2129,9 @@
           <w:sz w:val="28"/>
           <w:szCs w:val="28"/>
         </w:rPr>
-        <w:t>OpenET</w:t>
-      </w:r>
-      <w:proofErr w:type="spellEnd"/>
+        <w:t>cause</w:t>
+      </w:r>
+      <w:proofErr w:type="gramEnd"/>
       <w:r>
         <w:rPr>
           <w:rFonts w:ascii="Aptos" w:hAnsi="Aptos"/>
@@ -2458,46 +2139,7 @@
           <w:sz w:val="28"/>
           <w:szCs w:val="28"/>
         </w:rPr>
-        <w:t>) to the total number of Landsat passes available for the month. Total available passes are determined on-demand via the Microsoft Planetary Computer STAC API.</w:t>
-      </w:r>
-    </w:p>
-    <w:p>
-      <w:pPr>
-        <w:numPr>
-          <w:ilvl w:val="2"/>
-          <w:numId w:val="5"/>
-        </w:numPr>
-        <w:spacing w:after="0" w:line="240" w:lineRule="auto"/>
-        <w:rPr>
-          <w:rFonts w:ascii="Aptos" w:eastAsia="Times New Roman" w:hAnsi="Aptos" w:cs="Segoe UI"/>
-          <w:color w:val="000000" w:themeColor="text1"/>
-          <w:kern w:val="0"/>
-          <w:sz w:val="28"/>
-          <w:szCs w:val="28"/>
-          <w14:ligatures w14:val="none"/>
-        </w:rPr>
-      </w:pPr>
-      <w:r>
-        <w:rPr>
-          <w:rFonts w:ascii="Aptos" w:eastAsia="Times New Roman" w:hAnsi="Aptos" w:cs="Segoe UI"/>
-          <w:color w:val="000000" w:themeColor="text1"/>
-          <w:kern w:val="0"/>
-          <w:sz w:val="28"/>
-          <w:szCs w:val="28"/>
-          <w14:ligatures w14:val="none"/>
-        </w:rPr>
-        <w:t xml:space="preserve">Algorithm: </w:t>
-      </w:r>
-      <w:r>
-        <w:rPr>
-          <w:rFonts w:ascii="Aptos" w:eastAsia="Times New Roman" w:hAnsi="Aptos" w:cs="Segoe UI"/>
-          <w:color w:val="000000" w:themeColor="text1"/>
-          <w:kern w:val="0"/>
-          <w:sz w:val="28"/>
-          <w:szCs w:val="28"/>
-          <w14:ligatures w14:val="none"/>
-        </w:rPr>
-        <w:t>(Number of Landsat Passes – Average Passes Used per Pixel) / Number of Landsat Passes</w:t>
+        <w:t xml:space="preserve"> of this would be if we failed to receive a response at all. If this happens, the algorithm is set to retry fetching data a total of 5 times with subsequently longer periods of waiting between each retry. If we still don’t receive a response over those 5 retries, data will be reported as 100% missing for the respective month. In this case, it is suggested to try either re-running the full report or just re-running the affected year of the report to recalculate cloud coverage.</w:t>
       </w:r>
     </w:p>
     <w:sectPr>
@@ -4510,7 +4152,6 @@
     <w:name w:val="Normal (Web)"/>
     <w:basedOn w:val="Normal"/>
     <w:uiPriority w:val="99"/>
-    <w:semiHidden/>
     <w:unhideWhenUsed/>
     <w:rsid w:val="003D176C"/>
     <w:pPr>
@@ -4532,6 +4173,19 @@
     <w:rPr>
       <w:color w:val="96607D" w:themeColor="followedHyperlink"/>
       <w:u w:val="single"/>
+    </w:rPr>
+  </w:style>
+  <w:style w:type="paragraph" w:styleId="Revision">
+    <w:name w:val="Revision"/>
+    <w:hidden/>
+    <w:uiPriority w:val="99"/>
+    <w:semiHidden/>
+    <w:rsid w:val="00652B8E"/>
+    <w:pPr>
+      <w:spacing w:after="0" w:line="240" w:lineRule="auto"/>
+    </w:pPr>
+    <w:rPr>
+      <w:rFonts w:eastAsiaTheme="minorEastAsia"/>
     </w:rPr>
   </w:style>
 </w:styles>

</xml_diff>

<commit_message>
Ensures slider is always set to max date, updates download to work with new landsat cache type, fixes exception in case mean coverage exists, but is set to None, adds back correction to et min and max
</commit_message>
<xml_diff>
--- a/water_rights_visualizer/et_tool_data_docs.docx
+++ b/water_rights_visualizer/et_tool_data_docs.docx
@@ -2141,6 +2141,75 @@
         </w:rPr>
         <w:t xml:space="preserve"> of this would be if we failed to receive a response at all. If this happens, the algorithm is set to retry fetching data a total of 5 times with subsequently longer periods of waiting between each retry. If we still don’t receive a response over those 5 retries, data will be reported as 100% missing for the respective month. In this case, it is suggested to try either re-running the full report or just re-running the affected year of the report to recalculate cloud coverage.</w:t>
       </w:r>
+      <w:r>
+        <w:rPr>
+          <w:rFonts w:ascii="Aptos" w:hAnsi="Aptos"/>
+          <w:color w:val="000000"/>
+          <w:sz w:val="28"/>
+          <w:szCs w:val="28"/>
+        </w:rPr>
+        <w:t xml:space="preserve"> Also note that the QA_PIXEL cloud confidence is based on the </w:t>
+      </w:r>
+      <w:proofErr w:type="spellStart"/>
+      <w:r>
+        <w:rPr>
+          <w:rFonts w:ascii="Aptos" w:hAnsi="Aptos"/>
+          <w:color w:val="000000"/>
+          <w:sz w:val="28"/>
+          <w:szCs w:val="28"/>
+        </w:rPr>
+        <w:t>CFMask</w:t>
+      </w:r>
+      <w:proofErr w:type="spellEnd"/>
+      <w:r>
+        <w:rPr>
+          <w:rFonts w:ascii="Aptos" w:hAnsi="Aptos"/>
+          <w:color w:val="000000"/>
+          <w:sz w:val="28"/>
+          <w:szCs w:val="28"/>
+        </w:rPr>
+        <w:t xml:space="preserve"> algorithm, which has been shown to perform poorly over bright surfaces and tends to </w:t>
+      </w:r>
+      <w:proofErr w:type="spellStart"/>
+      <w:r>
+        <w:rPr>
+          <w:rFonts w:ascii="Aptos" w:hAnsi="Aptos"/>
+          <w:color w:val="000000"/>
+          <w:sz w:val="28"/>
+          <w:szCs w:val="28"/>
+        </w:rPr>
+        <w:t>overmask</w:t>
+      </w:r>
+      <w:proofErr w:type="spellEnd"/>
+      <w:r>
+        <w:rPr>
+          <w:rFonts w:ascii="Aptos" w:hAnsi="Aptos"/>
+          <w:color w:val="000000"/>
+          <w:sz w:val="28"/>
+          <w:szCs w:val="28"/>
+        </w:rPr>
+        <w:t xml:space="preserve"> pixels as being part of a cloud shadow. As a result, cloud cover may appear higher than expected </w:t>
+      </w:r>
+      <w:proofErr w:type="gramStart"/>
+      <w:r>
+        <w:rPr>
+          <w:rFonts w:ascii="Aptos" w:hAnsi="Aptos"/>
+          <w:color w:val="000000"/>
+          <w:sz w:val="28"/>
+          <w:szCs w:val="28"/>
+        </w:rPr>
+        <w:t>in a given</w:t>
+      </w:r>
+      <w:proofErr w:type="gramEnd"/>
+      <w:r>
+        <w:rPr>
+          <w:rFonts w:ascii="Aptos" w:hAnsi="Aptos"/>
+          <w:color w:val="000000"/>
+          <w:sz w:val="28"/>
+          <w:szCs w:val="28"/>
+        </w:rPr>
+        <w:t xml:space="preserve"> month.</w:t>
+      </w:r>
     </w:p>
     <w:sectPr>
       <w:pgSz w:w="16020" w:h="20720"/>
@@ -2915,7 +2984,7 @@
         <w:sz w:val="20"/>
       </w:rPr>
     </w:lvl>
-    <w:lvl w:ilvl="3" w:tentative="1">
+    <w:lvl w:ilvl="3">
       <w:start w:val="1"/>
       <w:numFmt w:val="bullet"/>
       <w:lvlText w:val=""/>

</xml_diff>

<commit_message>
Remove Adjusted PET column and rename Uncorrected PET to ETo
- Removed 'Adjusted PET' column from CSV output
- Renamed 'Uncorrected PET' to 'ETo (AF/month)' in CSV output
- Updated ETo data source caveats in PDF documentation
</commit_message>
<xml_diff>
--- a/water_rights_visualizer/et_tool_data_docs.docx
+++ b/water_rights_visualizer/et_tool_data_docs.docx
@@ -1230,77 +1230,19 @@
       </w:pPr>
       <w:r>
         <w:rPr>
-          <w:rFonts w:ascii="Aptos" w:eastAsia="Times New Roman" w:hAnsi="Aptos" w:cs="Segoe UI"/>
+          <w:rFonts w:ascii="Aptos" w:hAnsi="Aptos"/>
           <w:b/>
-          <w:bCs/>
-          <w:color w:val="000000" w:themeColor="text1"/>
-          <w:kern w:val="0"/>
-          <w:sz w:val="28"/>
-          <w:szCs w:val="28"/>
-          <w14:ligatures w14:val="none"/>
+          <w:sz w:val="28"/>
         </w:rPr>
         <w:t xml:space="preserve">Caveats: </w:t>
       </w:r>
       <w:r>
         <w:rPr>
-          <w:sz w:val="28"/>
-          <w:szCs w:val="28"/>
-        </w:rPr>
-        <w:t xml:space="preserve">See “Updates” and “Known Issues” at </w:t>
-      </w:r>
-      <w:hyperlink r:id="rId9" w:history="1">
-        <w:r>
-          <w:rPr>
-            <w:rStyle w:val="Hyperlink"/>
-            <w:sz w:val="28"/>
-            <w:szCs w:val="28"/>
-          </w:rPr>
-          <w:t>https://www.climatologylab.org/gridmet.html</w:t>
-        </w:r>
-      </w:hyperlink>
-      <w:r>
-        <w:rPr>
-          <w:sz w:val="28"/>
-          <w:szCs w:val="28"/>
-        </w:rPr>
-        <w:t xml:space="preserve"> for caveats with the data product. Data is infrequently downloaded </w:t>
-      </w:r>
-      <w:r>
-        <w:rPr>
-          <w:sz w:val="28"/>
-          <w:szCs w:val="28"/>
-        </w:rPr>
-        <w:t xml:space="preserve">and cached </w:t>
-      </w:r>
-      <w:r>
-        <w:rPr>
-          <w:sz w:val="28"/>
-          <w:szCs w:val="28"/>
-        </w:rPr>
-        <w:t xml:space="preserve">directly from Climatology Lab </w:t>
-      </w:r>
-      <w:proofErr w:type="spellStart"/>
-      <w:r>
-        <w:rPr>
-          <w:sz w:val="28"/>
-          <w:szCs w:val="28"/>
-        </w:rPr>
-        <w:t>NetCDF</w:t>
-      </w:r>
-      <w:proofErr w:type="spellEnd"/>
-      <w:r>
-        <w:rPr>
-          <w:sz w:val="28"/>
-          <w:szCs w:val="28"/>
-        </w:rPr>
-        <w:t xml:space="preserve"> source mirrors, so any recent error findings in the data product may not be automatically corrected </w:t>
-      </w:r>
-      <w:r>
-        <w:rPr>
-          <w:sz w:val="28"/>
-          <w:szCs w:val="28"/>
-        </w:rPr>
-        <w:t>in generated reports.</w:t>
+          <w:rFonts w:ascii="Aptos" w:hAnsi="Aptos"/>
+          <w:b w:val="0"/>
+          <w:sz w:val="28"/>
+        </w:rPr>
+        <w:t>See "Updates" and "Known Issues" at https://www.climatologylab.org/gridmet.html for caveats with the data product. Data used by the ET Tool is infrequently downloaded and cached directly from Climatology Lab, so recent updates in the source data product may not be reflected in the ET Tool's generated reports.</w:t>
       </w:r>
     </w:p>
     <w:p>

</xml_diff>